<commit_message>
updated task2 report, added thinktime
</commit_message>
<xml_diff>
--- a/jmeter_tasks/task2/BE_task2.docx
+++ b/jmeter_tasks/task2/BE_task2.docx
@@ -40,7 +40,7 @@
           <w:sz w:val="28"/>
           <w:szCs w:val="28"/>
         </w:rPr>
-        <w:t>16</w:t>
+        <w:t>1</w:t>
       </w:r>
       <w:r>
         <w:rPr>
@@ -50,11 +50,9 @@
           <w:sz w:val="28"/>
           <w:szCs w:val="28"/>
         </w:rPr>
-        <w:t>.02.2020 Task1)</w:t>
-      </w:r>
-    </w:p>
-    <w:p>
-      <w:pPr>
+        <w:t>9</w:t>
+      </w:r>
+      <w:r>
         <w:rPr>
           <w:rFonts w:ascii="Times New Roman" w:hAnsi="Times New Roman" w:cs="Times New Roman"/>
           <w:b/>
@@ -62,7 +60,8 @@
           <w:sz w:val="28"/>
           <w:szCs w:val="28"/>
         </w:rPr>
-      </w:pPr>
+        <w:t>.02.2020 Task</w:t>
+      </w:r>
       <w:r>
         <w:rPr>
           <w:rFonts w:ascii="Times New Roman" w:hAnsi="Times New Roman" w:cs="Times New Roman"/>
@@ -71,11 +70,9 @@
           <w:sz w:val="28"/>
           <w:szCs w:val="28"/>
         </w:rPr>
-        <w:t>1. Executive summary</w:t>
-      </w:r>
-    </w:p>
-    <w:p>
-      <w:pPr>
+        <w:t>2</w:t>
+      </w:r>
+      <w:r>
         <w:rPr>
           <w:rFonts w:ascii="Times New Roman" w:hAnsi="Times New Roman" w:cs="Times New Roman"/>
           <w:b/>
@@ -83,8 +80,11 @@
           <w:sz w:val="28"/>
           <w:szCs w:val="28"/>
         </w:rPr>
-      </w:pPr>
-      <w:r>
+        <w:t>)</w:t>
+      </w:r>
+    </w:p>
+    <w:p>
+      <w:pPr>
         <w:rPr>
           <w:rFonts w:ascii="Times New Roman" w:hAnsi="Times New Roman" w:cs="Times New Roman"/>
           <w:b/>
@@ -92,65 +92,6 @@
           <w:sz w:val="28"/>
           <w:szCs w:val="28"/>
         </w:rPr>
-        <w:t>1.1. Test purpose</w:t>
-      </w:r>
-    </w:p>
-    <w:p>
-      <w:pPr>
-        <w:rPr>
-          <w:rFonts w:ascii="Times New Roman" w:hAnsi="Times New Roman" w:cs="Times New Roman"/>
-          <w:sz w:val="28"/>
-          <w:szCs w:val="28"/>
-        </w:rPr>
-      </w:pPr>
-      <w:r>
-        <w:rPr>
-          <w:rFonts w:ascii="Times New Roman" w:hAnsi="Times New Roman" w:cs="Times New Roman"/>
-          <w:sz w:val="28"/>
-          <w:szCs w:val="28"/>
-        </w:rPr>
-        <w:t>G</w:t>
-      </w:r>
-      <w:r>
-        <w:rPr>
-          <w:rFonts w:ascii="Times New Roman" w:hAnsi="Times New Roman" w:cs="Times New Roman"/>
-          <w:sz w:val="28"/>
-          <w:szCs w:val="28"/>
-        </w:rPr>
-        <w:t>enerate test data (posts)</w:t>
-      </w:r>
-      <w:r>
-        <w:rPr>
-          <w:rFonts w:ascii="Times New Roman" w:hAnsi="Times New Roman" w:cs="Times New Roman"/>
-          <w:sz w:val="28"/>
-          <w:szCs w:val="28"/>
-        </w:rPr>
-        <w:t xml:space="preserve"> and measure </w:t>
-      </w:r>
-      <w:r>
-        <w:rPr>
-          <w:rFonts w:ascii="Times New Roman" w:hAnsi="Times New Roman" w:cs="Times New Roman"/>
-          <w:sz w:val="28"/>
-          <w:szCs w:val="28"/>
-        </w:rPr>
-        <w:t>execution</w:t>
-      </w:r>
-      <w:r>
-        <w:rPr>
-          <w:rFonts w:ascii="Times New Roman" w:hAnsi="Times New Roman" w:cs="Times New Roman"/>
-          <w:sz w:val="28"/>
-          <w:szCs w:val="28"/>
-        </w:rPr>
-        <w:t xml:space="preserve"> time</w:t>
-      </w:r>
-    </w:p>
-    <w:p>
-      <w:pPr>
-        <w:rPr>
-          <w:rFonts w:ascii="Times New Roman" w:hAnsi="Times New Roman" w:cs="Times New Roman"/>
-          <w:sz w:val="28"/>
-          <w:szCs w:val="28"/>
-        </w:rPr>
       </w:pPr>
       <w:r>
         <w:rPr>
@@ -160,34 +101,7 @@
           <w:sz w:val="28"/>
           <w:szCs w:val="28"/>
         </w:rPr>
-        <w:t>1.2. Test status</w:t>
-      </w:r>
-    </w:p>
-    <w:p>
-      <w:pPr>
-        <w:rPr>
-          <w:rFonts w:ascii="Times New Roman" w:hAnsi="Times New Roman" w:cs="Times New Roman"/>
-          <w:color w:val="00B050"/>
-          <w:sz w:val="28"/>
-          <w:szCs w:val="28"/>
-        </w:rPr>
-      </w:pPr>
-      <w:r>
-        <w:rPr>
-          <w:rFonts w:ascii="Times New Roman" w:hAnsi="Times New Roman" w:cs="Times New Roman"/>
-          <w:sz w:val="28"/>
-          <w:szCs w:val="28"/>
-        </w:rPr>
-        <w:t xml:space="preserve">Test </w:t>
-      </w:r>
-      <w:r>
-        <w:rPr>
-          <w:rFonts w:ascii="Times New Roman" w:hAnsi="Times New Roman" w:cs="Times New Roman"/>
-          <w:color w:val="00B050"/>
-          <w:sz w:val="28"/>
-          <w:szCs w:val="28"/>
-        </w:rPr>
-        <w:t>Passed</w:t>
+        <w:t>1. Executive summary</w:t>
       </w:r>
     </w:p>
     <w:p>
@@ -208,44 +122,51 @@
           <w:sz w:val="28"/>
           <w:szCs w:val="28"/>
         </w:rPr>
-        <w:t>1.3. Test summary</w:t>
-      </w:r>
-    </w:p>
-    <w:p>
-      <w:pPr>
-        <w:rPr>
-          <w:rFonts w:ascii="Times New Roman" w:hAnsi="Times New Roman" w:cs="Times New Roman"/>
-          <w:sz w:val="28"/>
-          <w:szCs w:val="28"/>
-        </w:rPr>
-      </w:pPr>
-      <w:r>
-        <w:rPr>
-          <w:rFonts w:ascii="Times New Roman" w:hAnsi="Times New Roman" w:cs="Times New Roman"/>
-          <w:sz w:val="28"/>
-          <w:szCs w:val="28"/>
-        </w:rPr>
-        <w:t>Data was generated and time was measured. Now we are able to estimate time for data generating. Also, we found bottleneck of our system</w:t>
-      </w:r>
-      <w:r>
-        <w:rPr>
-          <w:rFonts w:ascii="Times New Roman" w:hAnsi="Times New Roman" w:cs="Times New Roman"/>
-          <w:sz w:val="28"/>
-          <w:szCs w:val="28"/>
-        </w:rPr>
-        <w:t>. It is a CPU. I am sure, that upgrade CPU gives us more efficient application if we plan to handle</w:t>
-      </w:r>
-      <w:r>
-        <w:rPr>
-          <w:rFonts w:ascii="Times New Roman" w:hAnsi="Times New Roman" w:cs="Times New Roman"/>
-          <w:sz w:val="28"/>
-          <w:szCs w:val="28"/>
-        </w:rPr>
-        <w:t xml:space="preserve"> a lot of posts in short part of time</w:t>
-      </w:r>
-    </w:p>
-    <w:p>
-      <w:pPr>
+        <w:t>1.1. Test purpose</w:t>
+      </w:r>
+    </w:p>
+    <w:p>
+      <w:pPr>
+        <w:rPr>
+          <w:rFonts w:ascii="Times New Roman" w:hAnsi="Times New Roman" w:cs="Times New Roman"/>
+          <w:sz w:val="28"/>
+          <w:szCs w:val="28"/>
+        </w:rPr>
+      </w:pPr>
+      <w:r>
+        <w:rPr>
+          <w:rFonts w:ascii="Times New Roman" w:hAnsi="Times New Roman" w:cs="Times New Roman"/>
+          <w:sz w:val="28"/>
+          <w:szCs w:val="28"/>
+        </w:rPr>
+        <w:t>G</w:t>
+      </w:r>
+      <w:r>
+        <w:rPr>
+          <w:rFonts w:ascii="Times New Roman" w:hAnsi="Times New Roman" w:cs="Times New Roman"/>
+          <w:sz w:val="28"/>
+          <w:szCs w:val="28"/>
+        </w:rPr>
+        <w:t>enerate test data (posts)</w:t>
+      </w:r>
+      <w:r>
+        <w:rPr>
+          <w:rFonts w:ascii="Times New Roman" w:hAnsi="Times New Roman" w:cs="Times New Roman"/>
+          <w:sz w:val="28"/>
+          <w:szCs w:val="28"/>
+        </w:rPr>
+        <w:t xml:space="preserve"> and measure execution time</w:t>
+      </w:r>
+    </w:p>
+    <w:p>
+      <w:pPr>
+        <w:rPr>
+          <w:rFonts w:ascii="Times New Roman" w:hAnsi="Times New Roman" w:cs="Times New Roman"/>
+          <w:sz w:val="28"/>
+          <w:szCs w:val="28"/>
+        </w:rPr>
+      </w:pPr>
+      <w:r>
         <w:rPr>
           <w:rFonts w:ascii="Times New Roman" w:hAnsi="Times New Roman" w:cs="Times New Roman"/>
           <w:b/>
@@ -253,8 +174,38 @@
           <w:sz w:val="28"/>
           <w:szCs w:val="28"/>
         </w:rPr>
-      </w:pPr>
-      <w:r>
+        <w:t>1.2. Test status</w:t>
+      </w:r>
+    </w:p>
+    <w:p>
+      <w:pPr>
+        <w:rPr>
+          <w:rFonts w:ascii="Times New Roman" w:hAnsi="Times New Roman" w:cs="Times New Roman"/>
+          <w:color w:val="00B050"/>
+          <w:sz w:val="28"/>
+          <w:szCs w:val="28"/>
+        </w:rPr>
+      </w:pPr>
+      <w:r>
+        <w:rPr>
+          <w:rFonts w:ascii="Times New Roman" w:hAnsi="Times New Roman" w:cs="Times New Roman"/>
+          <w:sz w:val="28"/>
+          <w:szCs w:val="28"/>
+        </w:rPr>
+        <w:t xml:space="preserve">Test </w:t>
+      </w:r>
+      <w:r>
+        <w:rPr>
+          <w:rFonts w:ascii="Times New Roman" w:hAnsi="Times New Roman" w:cs="Times New Roman"/>
+          <w:color w:val="00B050"/>
+          <w:sz w:val="28"/>
+          <w:szCs w:val="28"/>
+        </w:rPr>
+        <w:t>Passed</w:t>
+      </w:r>
+    </w:p>
+    <w:p>
+      <w:pPr>
         <w:rPr>
           <w:rFonts w:ascii="Times New Roman" w:hAnsi="Times New Roman" w:cs="Times New Roman"/>
           <w:b/>
@@ -262,127 +213,8 @@
           <w:sz w:val="28"/>
           <w:szCs w:val="28"/>
         </w:rPr>
-        <w:t xml:space="preserve">2. Test objectives </w:t>
-      </w:r>
-    </w:p>
-    <w:p>
-      <w:pPr>
-        <w:rPr>
-          <w:rFonts w:ascii="Times New Roman" w:hAnsi="Times New Roman" w:cs="Times New Roman"/>
-          <w:sz w:val="28"/>
-          <w:szCs w:val="28"/>
-        </w:rPr>
-      </w:pPr>
-      <w:r>
-        <w:rPr>
-          <w:rFonts w:ascii="Times New Roman" w:hAnsi="Times New Roman" w:cs="Times New Roman"/>
-          <w:sz w:val="28"/>
-          <w:szCs w:val="28"/>
-        </w:rPr>
-        <w:t xml:space="preserve">a) </w:t>
-      </w:r>
-      <w:r>
-        <w:rPr>
-          <w:rFonts w:ascii="Times New Roman" w:hAnsi="Times New Roman" w:cs="Times New Roman"/>
-          <w:sz w:val="28"/>
-          <w:szCs w:val="28"/>
-        </w:rPr>
-        <w:t>Get data generator</w:t>
-      </w:r>
-      <w:r>
-        <w:rPr>
-          <w:rFonts w:ascii="Times New Roman" w:hAnsi="Times New Roman" w:cs="Times New Roman"/>
-          <w:sz w:val="28"/>
-          <w:szCs w:val="28"/>
-        </w:rPr>
-        <w:t xml:space="preserve"> </w:t>
-      </w:r>
-    </w:p>
-    <w:p>
-      <w:pPr>
-        <w:rPr>
-          <w:rFonts w:ascii="Times New Roman" w:hAnsi="Times New Roman" w:cs="Times New Roman"/>
-          <w:sz w:val="28"/>
-          <w:szCs w:val="28"/>
-        </w:rPr>
-      </w:pPr>
-      <w:r>
-        <w:rPr>
-          <w:rFonts w:ascii="Times New Roman" w:hAnsi="Times New Roman" w:cs="Times New Roman"/>
-          <w:sz w:val="28"/>
-          <w:szCs w:val="28"/>
-        </w:rPr>
-        <w:t xml:space="preserve">b) </w:t>
-      </w:r>
-      <w:r>
-        <w:rPr>
-          <w:rFonts w:ascii="Times New Roman" w:hAnsi="Times New Roman" w:cs="Times New Roman"/>
-          <w:sz w:val="28"/>
-          <w:szCs w:val="28"/>
-        </w:rPr>
-        <w:t>Script login procedure</w:t>
-      </w:r>
-      <w:r>
-        <w:rPr>
-          <w:rFonts w:ascii="Times New Roman" w:hAnsi="Times New Roman" w:cs="Times New Roman"/>
-          <w:sz w:val="28"/>
-          <w:szCs w:val="28"/>
-        </w:rPr>
-        <w:t xml:space="preserve"> </w:t>
-      </w:r>
-    </w:p>
-    <w:p>
-      <w:pPr>
-        <w:rPr>
-          <w:rFonts w:ascii="Times New Roman" w:hAnsi="Times New Roman" w:cs="Times New Roman"/>
-          <w:sz w:val="28"/>
-          <w:szCs w:val="28"/>
-        </w:rPr>
-      </w:pPr>
-      <w:r>
-        <w:rPr>
-          <w:rFonts w:ascii="Times New Roman" w:hAnsi="Times New Roman" w:cs="Times New Roman"/>
-          <w:sz w:val="28"/>
-          <w:szCs w:val="28"/>
-        </w:rPr>
-        <w:t xml:space="preserve">c) </w:t>
-      </w:r>
-      <w:r>
-        <w:rPr>
-          <w:rFonts w:ascii="Times New Roman" w:hAnsi="Times New Roman" w:cs="Times New Roman"/>
-          <w:sz w:val="28"/>
-          <w:szCs w:val="28"/>
-        </w:rPr>
-        <w:t>Get experience of test data preparation</w:t>
-      </w:r>
-    </w:p>
-    <w:p>
-      <w:pPr>
-        <w:rPr>
-          <w:rFonts w:ascii="Times New Roman" w:hAnsi="Times New Roman" w:cs="Times New Roman"/>
-          <w:sz w:val="28"/>
-          <w:szCs w:val="28"/>
-        </w:rPr>
-      </w:pPr>
-      <w:r>
-        <w:rPr>
-          <w:rFonts w:ascii="Times New Roman" w:hAnsi="Times New Roman" w:cs="Times New Roman"/>
-          <w:sz w:val="28"/>
-          <w:szCs w:val="28"/>
-        </w:rPr>
-        <w:t xml:space="preserve">d) </w:t>
-      </w:r>
-      <w:r>
-        <w:rPr>
-          <w:rFonts w:ascii="Times New Roman" w:hAnsi="Times New Roman" w:cs="Times New Roman"/>
-          <w:sz w:val="28"/>
-          <w:szCs w:val="28"/>
-        </w:rPr>
-        <w:t>Get estimated time needed for data generation</w:t>
-      </w:r>
-    </w:p>
-    <w:p>
-      <w:pPr>
+      </w:pPr>
+      <w:r>
         <w:rPr>
           <w:rFonts w:ascii="Times New Roman" w:hAnsi="Times New Roman" w:cs="Times New Roman"/>
           <w:b/>
@@ -390,8 +222,180 @@
           <w:sz w:val="28"/>
           <w:szCs w:val="28"/>
         </w:rPr>
-      </w:pPr>
-      <w:r>
+        <w:t>1.3. Test summary</w:t>
+      </w:r>
+    </w:p>
+    <w:p>
+      <w:pPr>
+        <w:rPr>
+          <w:rFonts w:ascii="Times New Roman" w:hAnsi="Times New Roman" w:cs="Times New Roman"/>
+          <w:sz w:val="28"/>
+          <w:szCs w:val="28"/>
+        </w:rPr>
+      </w:pPr>
+      <w:r>
+        <w:rPr>
+          <w:rFonts w:ascii="Times New Roman" w:hAnsi="Times New Roman" w:cs="Times New Roman"/>
+          <w:sz w:val="28"/>
+          <w:szCs w:val="28"/>
+        </w:rPr>
+        <w:t xml:space="preserve">Data was generated and time was measured. Now we </w:t>
+      </w:r>
+      <w:proofErr w:type="gramStart"/>
+      <w:r>
+        <w:rPr>
+          <w:rFonts w:ascii="Times New Roman" w:hAnsi="Times New Roman" w:cs="Times New Roman"/>
+          <w:sz w:val="28"/>
+          <w:szCs w:val="28"/>
+        </w:rPr>
+        <w:t>are able to</w:t>
+      </w:r>
+      <w:proofErr w:type="gramEnd"/>
+      <w:r>
+        <w:rPr>
+          <w:rFonts w:ascii="Times New Roman" w:hAnsi="Times New Roman" w:cs="Times New Roman"/>
+          <w:sz w:val="28"/>
+          <w:szCs w:val="28"/>
+        </w:rPr>
+        <w:t xml:space="preserve"> estimate time for data generating. </w:t>
+      </w:r>
+      <w:r>
+        <w:rPr>
+          <w:rFonts w:ascii="Times New Roman" w:hAnsi="Times New Roman" w:cs="Times New Roman"/>
+          <w:sz w:val="28"/>
+          <w:szCs w:val="28"/>
+        </w:rPr>
+        <w:t xml:space="preserve">CPU usage looks like here is bottleneck, but it depends on test architecture. Using </w:t>
+      </w:r>
+      <w:r>
+        <w:rPr>
+          <w:rFonts w:ascii="Times New Roman" w:hAnsi="Times New Roman" w:cs="Times New Roman"/>
+          <w:sz w:val="28"/>
+          <w:szCs w:val="28"/>
+        </w:rPr>
+        <w:t xml:space="preserve">think Time </w:t>
+      </w:r>
+      <w:proofErr w:type="gramStart"/>
+      <w:r>
+        <w:rPr>
+          <w:rFonts w:ascii="Times New Roman" w:hAnsi="Times New Roman" w:cs="Times New Roman"/>
+          <w:sz w:val="28"/>
+          <w:szCs w:val="28"/>
+        </w:rPr>
+        <w:t>simulation</w:t>
+      </w:r>
+      <w:proofErr w:type="gramEnd"/>
+      <w:r>
+        <w:rPr>
+          <w:rFonts w:ascii="Times New Roman" w:hAnsi="Times New Roman" w:cs="Times New Roman"/>
+          <w:sz w:val="28"/>
+          <w:szCs w:val="28"/>
+        </w:rPr>
+        <w:t xml:space="preserve"> we can configure test in the most efficient way to </w:t>
+      </w:r>
+      <w:r>
+        <w:rPr>
+          <w:rFonts w:ascii="Times New Roman" w:hAnsi="Times New Roman" w:cs="Times New Roman"/>
+          <w:sz w:val="28"/>
+          <w:szCs w:val="28"/>
+        </w:rPr>
+        <w:t>create posts fast with low errors rate and average CPU usage less than 95%.</w:t>
+      </w:r>
+      <w:r>
+        <w:rPr>
+          <w:rFonts w:ascii="Times New Roman" w:hAnsi="Times New Roman" w:cs="Times New Roman"/>
+          <w:sz w:val="28"/>
+          <w:szCs w:val="28"/>
+        </w:rPr>
+        <w:t xml:space="preserve"> </w:t>
+      </w:r>
+      <w:r>
+        <w:rPr>
+          <w:rFonts w:ascii="Times New Roman" w:hAnsi="Times New Roman" w:cs="Times New Roman"/>
+          <w:sz w:val="28"/>
+          <w:szCs w:val="28"/>
+        </w:rPr>
+        <w:t>100</w:t>
+      </w:r>
+      <w:r>
+        <w:rPr>
+          <w:rFonts w:ascii="Times New Roman" w:hAnsi="Times New Roman" w:cs="Times New Roman"/>
+          <w:sz w:val="28"/>
+          <w:szCs w:val="28"/>
+        </w:rPr>
+        <w:t xml:space="preserve"> </w:t>
+      </w:r>
+      <w:proofErr w:type="spellStart"/>
+      <w:r>
+        <w:rPr>
+          <w:rFonts w:ascii="Times New Roman" w:hAnsi="Times New Roman" w:cs="Times New Roman"/>
+          <w:sz w:val="28"/>
+          <w:szCs w:val="28"/>
+        </w:rPr>
+        <w:t>ms</w:t>
+      </w:r>
+      <w:proofErr w:type="spellEnd"/>
+      <w:r>
+        <w:rPr>
+          <w:rFonts w:ascii="Times New Roman" w:hAnsi="Times New Roman" w:cs="Times New Roman"/>
+          <w:sz w:val="28"/>
+          <w:szCs w:val="28"/>
+        </w:rPr>
+        <w:t xml:space="preserve"> think time </w:t>
+      </w:r>
+      <w:r>
+        <w:rPr>
+          <w:rFonts w:ascii="Times New Roman" w:hAnsi="Times New Roman" w:cs="Times New Roman"/>
+          <w:sz w:val="28"/>
+          <w:szCs w:val="28"/>
+        </w:rPr>
+        <w:t xml:space="preserve">halves errors rate </w:t>
+      </w:r>
+      <w:r>
+        <w:rPr>
+          <w:rFonts w:ascii="Times New Roman" w:hAnsi="Times New Roman" w:cs="Times New Roman"/>
+          <w:sz w:val="28"/>
+          <w:szCs w:val="28"/>
+        </w:rPr>
+        <w:t>and almost doesn’t affect test</w:t>
+      </w:r>
+      <w:r>
+        <w:rPr>
+          <w:rFonts w:ascii="Times New Roman" w:hAnsi="Times New Roman" w:cs="Times New Roman"/>
+          <w:sz w:val="28"/>
+          <w:szCs w:val="28"/>
+        </w:rPr>
+        <w:t xml:space="preserve"> </w:t>
+      </w:r>
+      <w:bookmarkStart w:id="0" w:name="_GoBack"/>
+      <w:bookmarkEnd w:id="0"/>
+      <w:r>
+        <w:rPr>
+          <w:rFonts w:ascii="Times New Roman" w:hAnsi="Times New Roman" w:cs="Times New Roman"/>
+          <w:sz w:val="28"/>
+          <w:szCs w:val="28"/>
+        </w:rPr>
+        <w:t>(creation posts)</w:t>
+      </w:r>
+      <w:r>
+        <w:rPr>
+          <w:rFonts w:ascii="Times New Roman" w:hAnsi="Times New Roman" w:cs="Times New Roman"/>
+          <w:sz w:val="28"/>
+          <w:szCs w:val="28"/>
+        </w:rPr>
+        <w:t xml:space="preserve"> time</w:t>
+      </w:r>
+      <w:r>
+        <w:rPr>
+          <w:rFonts w:ascii="Times New Roman" w:hAnsi="Times New Roman" w:cs="Times New Roman"/>
+          <w:sz w:val="28"/>
+          <w:szCs w:val="28"/>
+        </w:rPr>
+        <w:t>.</w:t>
+      </w:r>
+    </w:p>
+    <w:p>
+      <w:pPr>
         <w:rPr>
           <w:rFonts w:ascii="Times New Roman" w:hAnsi="Times New Roman" w:cs="Times New Roman"/>
           <w:b/>
@@ -399,11 +403,8 @@
           <w:sz w:val="28"/>
           <w:szCs w:val="28"/>
         </w:rPr>
-        <w:t>3. Test configuration</w:t>
-      </w:r>
-    </w:p>
-    <w:p>
-      <w:pPr>
+      </w:pPr>
+      <w:r>
         <w:rPr>
           <w:rFonts w:ascii="Times New Roman" w:hAnsi="Times New Roman" w:cs="Times New Roman"/>
           <w:b/>
@@ -411,8 +412,111 @@
           <w:sz w:val="28"/>
           <w:szCs w:val="28"/>
         </w:rPr>
-      </w:pPr>
-      <w:r>
+        <w:t xml:space="preserve">2. Test objectives </w:t>
+      </w:r>
+    </w:p>
+    <w:p>
+      <w:pPr>
+        <w:rPr>
+          <w:rFonts w:ascii="Times New Roman" w:hAnsi="Times New Roman" w:cs="Times New Roman"/>
+          <w:sz w:val="28"/>
+          <w:szCs w:val="28"/>
+        </w:rPr>
+      </w:pPr>
+      <w:r>
+        <w:rPr>
+          <w:rFonts w:ascii="Times New Roman" w:hAnsi="Times New Roman" w:cs="Times New Roman"/>
+          <w:sz w:val="28"/>
+          <w:szCs w:val="28"/>
+        </w:rPr>
+        <w:t xml:space="preserve">a) </w:t>
+      </w:r>
+      <w:r>
+        <w:rPr>
+          <w:rFonts w:ascii="Times New Roman" w:hAnsi="Times New Roman" w:cs="Times New Roman"/>
+          <w:sz w:val="28"/>
+          <w:szCs w:val="28"/>
+        </w:rPr>
+        <w:t xml:space="preserve">Get data generator </w:t>
+      </w:r>
+    </w:p>
+    <w:p>
+      <w:pPr>
+        <w:rPr>
+          <w:rFonts w:ascii="Times New Roman" w:hAnsi="Times New Roman" w:cs="Times New Roman"/>
+          <w:sz w:val="28"/>
+          <w:szCs w:val="28"/>
+        </w:rPr>
+      </w:pPr>
+      <w:r>
+        <w:rPr>
+          <w:rFonts w:ascii="Times New Roman" w:hAnsi="Times New Roman" w:cs="Times New Roman"/>
+          <w:sz w:val="28"/>
+          <w:szCs w:val="28"/>
+        </w:rPr>
+        <w:t xml:space="preserve">b) </w:t>
+      </w:r>
+      <w:r>
+        <w:rPr>
+          <w:rFonts w:ascii="Times New Roman" w:hAnsi="Times New Roman" w:cs="Times New Roman"/>
+          <w:sz w:val="28"/>
+          <w:szCs w:val="28"/>
+        </w:rPr>
+        <w:t xml:space="preserve">Script login procedure </w:t>
+      </w:r>
+    </w:p>
+    <w:p>
+      <w:pPr>
+        <w:rPr>
+          <w:rFonts w:ascii="Times New Roman" w:hAnsi="Times New Roman" w:cs="Times New Roman"/>
+          <w:sz w:val="28"/>
+          <w:szCs w:val="28"/>
+        </w:rPr>
+      </w:pPr>
+      <w:r>
+        <w:rPr>
+          <w:rFonts w:ascii="Times New Roman" w:hAnsi="Times New Roman" w:cs="Times New Roman"/>
+          <w:sz w:val="28"/>
+          <w:szCs w:val="28"/>
+        </w:rPr>
+        <w:t xml:space="preserve">c) </w:t>
+      </w:r>
+      <w:r>
+        <w:rPr>
+          <w:rFonts w:ascii="Times New Roman" w:hAnsi="Times New Roman" w:cs="Times New Roman"/>
+          <w:sz w:val="28"/>
+          <w:szCs w:val="28"/>
+        </w:rPr>
+        <w:t>Get experience of test data preparation</w:t>
+      </w:r>
+    </w:p>
+    <w:p>
+      <w:pPr>
+        <w:rPr>
+          <w:rFonts w:ascii="Times New Roman" w:hAnsi="Times New Roman" w:cs="Times New Roman"/>
+          <w:sz w:val="28"/>
+          <w:szCs w:val="28"/>
+        </w:rPr>
+      </w:pPr>
+      <w:r>
+        <w:rPr>
+          <w:rFonts w:ascii="Times New Roman" w:hAnsi="Times New Roman" w:cs="Times New Roman"/>
+          <w:sz w:val="28"/>
+          <w:szCs w:val="28"/>
+        </w:rPr>
+        <w:t xml:space="preserve">d) </w:t>
+      </w:r>
+      <w:r>
+        <w:rPr>
+          <w:rFonts w:ascii="Times New Roman" w:hAnsi="Times New Roman" w:cs="Times New Roman"/>
+          <w:sz w:val="28"/>
+          <w:szCs w:val="28"/>
+        </w:rPr>
+        <w:t>Get estimated time needed for data generation</w:t>
+      </w:r>
+    </w:p>
+    <w:p>
+      <w:pPr>
         <w:rPr>
           <w:rFonts w:ascii="Times New Roman" w:hAnsi="Times New Roman" w:cs="Times New Roman"/>
           <w:b/>
@@ -420,203 +524,6 @@
           <w:sz w:val="28"/>
           <w:szCs w:val="28"/>
         </w:rPr>
-        <w:t>3.1. Hardware configuration</w:t>
-      </w:r>
-    </w:p>
-    <w:p>
-      <w:pPr>
-        <w:rPr>
-          <w:rFonts w:ascii="Times New Roman" w:hAnsi="Times New Roman" w:cs="Times New Roman"/>
-          <w:sz w:val="28"/>
-          <w:szCs w:val="28"/>
-        </w:rPr>
-      </w:pPr>
-      <w:r>
-        <w:rPr>
-          <w:rFonts w:ascii="Times New Roman" w:hAnsi="Times New Roman" w:cs="Times New Roman"/>
-          <w:sz w:val="28"/>
-          <w:szCs w:val="28"/>
-        </w:rPr>
-        <w:t>Environment: virtual machine</w:t>
-      </w:r>
-    </w:p>
-    <w:p>
-      <w:pPr>
-        <w:rPr>
-          <w:rFonts w:ascii="Times New Roman" w:hAnsi="Times New Roman" w:cs="Times New Roman"/>
-          <w:sz w:val="28"/>
-          <w:szCs w:val="28"/>
-        </w:rPr>
-      </w:pPr>
-      <w:r>
-        <w:rPr>
-          <w:rFonts w:ascii="Times New Roman" w:hAnsi="Times New Roman" w:cs="Times New Roman"/>
-          <w:sz w:val="28"/>
-          <w:szCs w:val="28"/>
-        </w:rPr>
-        <w:t>Operation System: Windows 10(64-bit)</w:t>
-      </w:r>
-    </w:p>
-    <w:p>
-      <w:pPr>
-        <w:rPr>
-          <w:rFonts w:ascii="Times New Roman" w:hAnsi="Times New Roman" w:cs="Times New Roman"/>
-          <w:sz w:val="28"/>
-          <w:szCs w:val="28"/>
-        </w:rPr>
-      </w:pPr>
-      <w:r>
-        <w:rPr>
-          <w:rFonts w:ascii="Times New Roman" w:hAnsi="Times New Roman" w:cs="Times New Roman"/>
-          <w:sz w:val="28"/>
-          <w:szCs w:val="28"/>
-        </w:rPr>
-        <w:t xml:space="preserve">RAM: </w:t>
-      </w:r>
-      <w:r>
-        <w:rPr>
-          <w:rFonts w:ascii="Times New Roman" w:hAnsi="Times New Roman" w:cs="Times New Roman"/>
-          <w:sz w:val="28"/>
-          <w:szCs w:val="28"/>
-        </w:rPr>
-        <w:t>4</w:t>
-      </w:r>
-      <w:r>
-        <w:rPr>
-          <w:rFonts w:ascii="Times New Roman" w:hAnsi="Times New Roman" w:cs="Times New Roman"/>
-          <w:sz w:val="28"/>
-          <w:szCs w:val="28"/>
-        </w:rPr>
-        <w:t>GB</w:t>
-      </w:r>
-    </w:p>
-    <w:p>
-      <w:pPr>
-        <w:rPr>
-          <w:rFonts w:ascii="Times New Roman" w:hAnsi="Times New Roman" w:cs="Times New Roman"/>
-          <w:sz w:val="28"/>
-          <w:szCs w:val="28"/>
-        </w:rPr>
-      </w:pPr>
-      <w:r>
-        <w:rPr>
-          <w:rFonts w:ascii="Times New Roman" w:hAnsi="Times New Roman" w:cs="Times New Roman"/>
-          <w:sz w:val="28"/>
-          <w:szCs w:val="28"/>
-        </w:rPr>
-        <w:t xml:space="preserve">Processor: Intel Core i-7 </w:t>
-      </w:r>
-      <w:r>
-        <w:rPr>
-          <w:rFonts w:ascii="Times New Roman" w:hAnsi="Times New Roman" w:cs="Times New Roman"/>
-          <w:sz w:val="28"/>
-          <w:szCs w:val="28"/>
-        </w:rPr>
-        <w:t>6</w:t>
-      </w:r>
-      <w:r>
-        <w:rPr>
-          <w:rFonts w:ascii="Times New Roman" w:hAnsi="Times New Roman" w:cs="Times New Roman"/>
-          <w:sz w:val="28"/>
-          <w:szCs w:val="28"/>
-        </w:rPr>
-        <w:t xml:space="preserve">700. Use only to </w:t>
-      </w:r>
-      <w:r>
-        <w:rPr>
-          <w:rFonts w:ascii="Times New Roman" w:hAnsi="Times New Roman" w:cs="Times New Roman"/>
-          <w:sz w:val="28"/>
-          <w:szCs w:val="28"/>
-        </w:rPr>
-        <w:t>1</w:t>
-      </w:r>
-      <w:r>
-        <w:rPr>
-          <w:rFonts w:ascii="Times New Roman" w:hAnsi="Times New Roman" w:cs="Times New Roman"/>
-          <w:sz w:val="28"/>
-          <w:szCs w:val="28"/>
-        </w:rPr>
-        <w:t xml:space="preserve"> CPU on environment</w:t>
-      </w:r>
-    </w:p>
-    <w:p>
-      <w:pPr>
-        <w:rPr>
-          <w:rFonts w:ascii="Times New Roman" w:hAnsi="Times New Roman" w:cs="Times New Roman"/>
-          <w:sz w:val="28"/>
-          <w:szCs w:val="28"/>
-        </w:rPr>
-      </w:pPr>
-      <w:r>
-        <w:rPr>
-          <w:rFonts w:ascii="Times New Roman" w:hAnsi="Times New Roman" w:cs="Times New Roman"/>
-          <w:sz w:val="28"/>
-          <w:szCs w:val="28"/>
-        </w:rPr>
-        <w:t>HDD memory size: 50GB</w:t>
-      </w:r>
-    </w:p>
-    <w:p>
-      <w:pPr>
-        <w:rPr>
-          <w:rFonts w:ascii="Times New Roman" w:hAnsi="Times New Roman" w:cs="Times New Roman"/>
-          <w:sz w:val="28"/>
-          <w:szCs w:val="28"/>
-        </w:rPr>
-      </w:pPr>
-    </w:p>
-    <w:p>
-      <w:pPr>
-        <w:rPr>
-          <w:rFonts w:ascii="Times New Roman" w:hAnsi="Times New Roman" w:cs="Times New Roman"/>
-          <w:sz w:val="28"/>
-          <w:szCs w:val="28"/>
-        </w:rPr>
-      </w:pPr>
-    </w:p>
-    <w:p>
-      <w:pPr>
-        <w:rPr>
-          <w:rFonts w:ascii="Times New Roman" w:hAnsi="Times New Roman" w:cs="Times New Roman"/>
-          <w:sz w:val="28"/>
-          <w:szCs w:val="28"/>
-        </w:rPr>
-      </w:pPr>
-    </w:p>
-    <w:p>
-      <w:pPr>
-        <w:rPr>
-          <w:rFonts w:ascii="Times New Roman" w:hAnsi="Times New Roman" w:cs="Times New Roman"/>
-          <w:sz w:val="28"/>
-          <w:szCs w:val="28"/>
-        </w:rPr>
-      </w:pPr>
-    </w:p>
-    <w:p>
-      <w:pPr>
-        <w:rPr>
-          <w:rFonts w:ascii="Times New Roman" w:hAnsi="Times New Roman" w:cs="Times New Roman"/>
-          <w:sz w:val="28"/>
-          <w:szCs w:val="28"/>
-        </w:rPr>
-      </w:pPr>
-    </w:p>
-    <w:p>
-      <w:pPr>
-        <w:rPr>
-          <w:rFonts w:ascii="Times New Roman" w:hAnsi="Times New Roman" w:cs="Times New Roman"/>
-          <w:sz w:val="28"/>
-          <w:szCs w:val="28"/>
-        </w:rPr>
-      </w:pPr>
-    </w:p>
-    <w:p>
-      <w:pPr>
-        <w:rPr>
-          <w:rFonts w:ascii="Times New Roman" w:hAnsi="Times New Roman" w:cs="Times New Roman"/>
-          <w:sz w:val="28"/>
-          <w:szCs w:val="28"/>
-        </w:rPr>
       </w:pPr>
       <w:r>
         <w:rPr>
@@ -626,7 +533,233 @@
           <w:sz w:val="28"/>
           <w:szCs w:val="28"/>
         </w:rPr>
-        <w:lastRenderedPageBreak/>
+        <w:t>3. Test configuration</w:t>
+      </w:r>
+    </w:p>
+    <w:p>
+      <w:pPr>
+        <w:rPr>
+          <w:rFonts w:ascii="Times New Roman" w:hAnsi="Times New Roman" w:cs="Times New Roman"/>
+          <w:b/>
+          <w:bCs/>
+          <w:sz w:val="28"/>
+          <w:szCs w:val="28"/>
+        </w:rPr>
+      </w:pPr>
+      <w:r>
+        <w:rPr>
+          <w:rFonts w:ascii="Times New Roman" w:hAnsi="Times New Roman" w:cs="Times New Roman"/>
+          <w:b/>
+          <w:bCs/>
+          <w:sz w:val="28"/>
+          <w:szCs w:val="28"/>
+        </w:rPr>
+        <w:t>3.1. Hardware configuration</w:t>
+      </w:r>
+    </w:p>
+    <w:p>
+      <w:pPr>
+        <w:rPr>
+          <w:rFonts w:ascii="Times New Roman" w:hAnsi="Times New Roman" w:cs="Times New Roman"/>
+          <w:sz w:val="28"/>
+          <w:szCs w:val="28"/>
+        </w:rPr>
+      </w:pPr>
+      <w:r>
+        <w:rPr>
+          <w:rFonts w:ascii="Times New Roman" w:hAnsi="Times New Roman" w:cs="Times New Roman"/>
+          <w:sz w:val="28"/>
+          <w:szCs w:val="28"/>
+        </w:rPr>
+        <w:t>Environment: virtual machine</w:t>
+      </w:r>
+    </w:p>
+    <w:p>
+      <w:pPr>
+        <w:rPr>
+          <w:rFonts w:ascii="Times New Roman" w:hAnsi="Times New Roman" w:cs="Times New Roman"/>
+          <w:sz w:val="28"/>
+          <w:szCs w:val="28"/>
+        </w:rPr>
+      </w:pPr>
+      <w:r>
+        <w:rPr>
+          <w:rFonts w:ascii="Times New Roman" w:hAnsi="Times New Roman" w:cs="Times New Roman"/>
+          <w:sz w:val="28"/>
+          <w:szCs w:val="28"/>
+        </w:rPr>
+        <w:t>Operation System: Windows 10(64-bit)</w:t>
+      </w:r>
+    </w:p>
+    <w:p>
+      <w:pPr>
+        <w:rPr>
+          <w:rFonts w:ascii="Times New Roman" w:hAnsi="Times New Roman" w:cs="Times New Roman"/>
+          <w:sz w:val="28"/>
+          <w:szCs w:val="28"/>
+        </w:rPr>
+      </w:pPr>
+      <w:r>
+        <w:rPr>
+          <w:rFonts w:ascii="Times New Roman" w:hAnsi="Times New Roman" w:cs="Times New Roman"/>
+          <w:sz w:val="28"/>
+          <w:szCs w:val="28"/>
+        </w:rPr>
+        <w:t xml:space="preserve">RAM: </w:t>
+      </w:r>
+      <w:r>
+        <w:rPr>
+          <w:rFonts w:ascii="Times New Roman" w:hAnsi="Times New Roman" w:cs="Times New Roman"/>
+          <w:sz w:val="28"/>
+          <w:szCs w:val="28"/>
+        </w:rPr>
+        <w:t>4</w:t>
+      </w:r>
+      <w:r>
+        <w:rPr>
+          <w:rFonts w:ascii="Times New Roman" w:hAnsi="Times New Roman" w:cs="Times New Roman"/>
+          <w:sz w:val="28"/>
+          <w:szCs w:val="28"/>
+        </w:rPr>
+        <w:t>GB</w:t>
+      </w:r>
+    </w:p>
+    <w:p>
+      <w:pPr>
+        <w:rPr>
+          <w:rFonts w:ascii="Times New Roman" w:hAnsi="Times New Roman" w:cs="Times New Roman"/>
+          <w:sz w:val="28"/>
+          <w:szCs w:val="28"/>
+        </w:rPr>
+      </w:pPr>
+      <w:r>
+        <w:rPr>
+          <w:rFonts w:ascii="Times New Roman" w:hAnsi="Times New Roman" w:cs="Times New Roman"/>
+          <w:sz w:val="28"/>
+          <w:szCs w:val="28"/>
+        </w:rPr>
+        <w:t xml:space="preserve">Processor: Intel Core i-7 </w:t>
+      </w:r>
+      <w:r>
+        <w:rPr>
+          <w:rFonts w:ascii="Times New Roman" w:hAnsi="Times New Roman" w:cs="Times New Roman"/>
+          <w:sz w:val="28"/>
+          <w:szCs w:val="28"/>
+        </w:rPr>
+        <w:t>6</w:t>
+      </w:r>
+      <w:r>
+        <w:rPr>
+          <w:rFonts w:ascii="Times New Roman" w:hAnsi="Times New Roman" w:cs="Times New Roman"/>
+          <w:sz w:val="28"/>
+          <w:szCs w:val="28"/>
+        </w:rPr>
+        <w:t xml:space="preserve">700. Use only to </w:t>
+      </w:r>
+      <w:r>
+        <w:rPr>
+          <w:rFonts w:ascii="Times New Roman" w:hAnsi="Times New Roman" w:cs="Times New Roman"/>
+          <w:sz w:val="28"/>
+          <w:szCs w:val="28"/>
+        </w:rPr>
+        <w:t>1</w:t>
+      </w:r>
+      <w:r>
+        <w:rPr>
+          <w:rFonts w:ascii="Times New Roman" w:hAnsi="Times New Roman" w:cs="Times New Roman"/>
+          <w:sz w:val="28"/>
+          <w:szCs w:val="28"/>
+        </w:rPr>
+        <w:t xml:space="preserve"> CPU on environment</w:t>
+      </w:r>
+    </w:p>
+    <w:p>
+      <w:pPr>
+        <w:rPr>
+          <w:rFonts w:ascii="Times New Roman" w:hAnsi="Times New Roman" w:cs="Times New Roman"/>
+          <w:sz w:val="28"/>
+          <w:szCs w:val="28"/>
+        </w:rPr>
+      </w:pPr>
+      <w:r>
+        <w:rPr>
+          <w:rFonts w:ascii="Times New Roman" w:hAnsi="Times New Roman" w:cs="Times New Roman"/>
+          <w:sz w:val="28"/>
+          <w:szCs w:val="28"/>
+        </w:rPr>
+        <w:t>HDD memory size: 50GB</w:t>
+      </w:r>
+    </w:p>
+    <w:p>
+      <w:pPr>
+        <w:rPr>
+          <w:rFonts w:ascii="Times New Roman" w:hAnsi="Times New Roman" w:cs="Times New Roman"/>
+          <w:sz w:val="28"/>
+          <w:szCs w:val="28"/>
+        </w:rPr>
+      </w:pPr>
+    </w:p>
+    <w:p>
+      <w:pPr>
+        <w:rPr>
+          <w:rFonts w:ascii="Times New Roman" w:hAnsi="Times New Roman" w:cs="Times New Roman"/>
+          <w:sz w:val="28"/>
+          <w:szCs w:val="28"/>
+        </w:rPr>
+      </w:pPr>
+    </w:p>
+    <w:p>
+      <w:pPr>
+        <w:rPr>
+          <w:rFonts w:ascii="Times New Roman" w:hAnsi="Times New Roman" w:cs="Times New Roman"/>
+          <w:sz w:val="28"/>
+          <w:szCs w:val="28"/>
+        </w:rPr>
+      </w:pPr>
+    </w:p>
+    <w:p>
+      <w:pPr>
+        <w:rPr>
+          <w:rFonts w:ascii="Times New Roman" w:hAnsi="Times New Roman" w:cs="Times New Roman"/>
+          <w:sz w:val="28"/>
+          <w:szCs w:val="28"/>
+        </w:rPr>
+      </w:pPr>
+    </w:p>
+    <w:p>
+      <w:pPr>
+        <w:rPr>
+          <w:rFonts w:ascii="Times New Roman" w:hAnsi="Times New Roman" w:cs="Times New Roman"/>
+          <w:sz w:val="28"/>
+          <w:szCs w:val="28"/>
+        </w:rPr>
+      </w:pPr>
+    </w:p>
+    <w:p>
+      <w:pPr>
+        <w:rPr>
+          <w:rFonts w:ascii="Times New Roman" w:hAnsi="Times New Roman" w:cs="Times New Roman"/>
+          <w:sz w:val="28"/>
+          <w:szCs w:val="28"/>
+        </w:rPr>
+      </w:pPr>
+    </w:p>
+    <w:p>
+      <w:pPr>
+        <w:rPr>
+          <w:rFonts w:ascii="Times New Roman" w:hAnsi="Times New Roman" w:cs="Times New Roman"/>
+          <w:sz w:val="28"/>
+          <w:szCs w:val="28"/>
+        </w:rPr>
+      </w:pPr>
+      <w:r>
+        <w:rPr>
+          <w:rFonts w:ascii="Times New Roman" w:hAnsi="Times New Roman" w:cs="Times New Roman"/>
+          <w:b/>
+          <w:bCs/>
+          <w:sz w:val="28"/>
+          <w:szCs w:val="28"/>
+        </w:rPr>
         <w:t>3.2. Test configuration</w:t>
       </w:r>
     </w:p>
@@ -675,6 +808,7 @@
       <w:r>
         <w:rPr>
           <w:rFonts w:ascii="Times New Roman" w:hAnsi="Times New Roman" w:cs="Times New Roman"/>
+          <w:noProof/>
           <w:sz w:val="28"/>
           <w:szCs w:val="28"/>
         </w:rPr>
@@ -694,7 +828,7 @@
                     <pic:cNvPicPr/>
                   </pic:nvPicPr>
                   <pic:blipFill>
-                    <a:blip r:embed="rId5"/>
+                    <a:blip r:embed="rId6"/>
                     <a:stretch>
                       <a:fillRect/>
                     </a:stretch>
@@ -728,12 +862,13 @@
     </w:p>
     <w:p>
       <w:pPr>
+        <w:jc w:val="center"/>
         <w:rPr>
           <w:rFonts w:ascii="Times New Roman" w:hAnsi="Times New Roman" w:cs="Times New Roman"/>
           <w:b/>
           <w:bCs/>
-          <w:sz w:val="28"/>
-          <w:szCs w:val="28"/>
+          <w:sz w:val="32"/>
+          <w:szCs w:val="32"/>
         </w:rPr>
       </w:pPr>
       <w:r>
@@ -741,8 +876,8 @@
           <w:rFonts w:ascii="Times New Roman" w:hAnsi="Times New Roman" w:cs="Times New Roman"/>
           <w:b/>
           <w:bCs/>
-          <w:sz w:val="28"/>
-          <w:szCs w:val="28"/>
+          <w:sz w:val="32"/>
+          <w:szCs w:val="32"/>
         </w:rPr>
         <w:t>4. Quality criteria</w:t>
       </w:r>
@@ -763,8 +898,6 @@
         </w:rPr>
         <w:t>Data generate</w:t>
       </w:r>
-      <w:bookmarkStart w:id="0" w:name="_GoBack"/>
-      <w:bookmarkEnd w:id="0"/>
     </w:p>
     <w:p>
       <w:pPr>
@@ -870,14 +1003,14 @@
           <w:szCs w:val="28"/>
         </w:rPr>
         <w:drawing>
-          <wp:inline distT="0" distB="0" distL="0" distR="0" wp14:anchorId="47986C88" wp14:editId="0D435910">
+          <wp:inline distT="0" distB="0" distL="0" distR="0" wp14:anchorId="47986C88" wp14:editId="34DFC4C3">
             <wp:extent cx="6257677" cy="3172570"/>
-            <wp:effectExtent l="0" t="0" r="10160" b="0"/>
+            <wp:effectExtent l="19050" t="0" r="10160" b="0"/>
             <wp:docPr id="18" name="Diagram 18"/>
             <wp:cNvGraphicFramePr/>
             <a:graphic xmlns:a="http://schemas.openxmlformats.org/drawingml/2006/main">
               <a:graphicData uri="http://schemas.openxmlformats.org/drawingml/2006/diagram">
-                <dgm:relIds xmlns:dgm="http://schemas.openxmlformats.org/drawingml/2006/diagram" xmlns:r="http://schemas.openxmlformats.org/officeDocument/2006/relationships" r:dm="rId6" r:lo="rId7" r:qs="rId8" r:cs="rId9"/>
+                <dgm:relIds xmlns:dgm="http://schemas.openxmlformats.org/drawingml/2006/diagram" xmlns:r="http://schemas.openxmlformats.org/officeDocument/2006/relationships" r:dm="rId7" r:lo="rId8" r:qs="rId9" r:cs="rId10"/>
               </a:graphicData>
             </a:graphic>
           </wp:inline>
@@ -894,9 +1027,7 @@
           <w:szCs w:val="28"/>
         </w:rPr>
       </w:pPr>
-    </w:p>
-    <w:p>
-      <w:pPr>
+      <w:r>
         <w:rPr>
           <w:rFonts w:ascii="Times New Roman" w:hAnsi="Times New Roman" w:cs="Times New Roman"/>
           <w:b/>
@@ -904,7 +1035,9 @@
           <w:sz w:val="28"/>
           <w:szCs w:val="28"/>
         </w:rPr>
-      </w:pPr>
+        <w:lastRenderedPageBreak/>
+        <w:t xml:space="preserve">6. </w:t>
+      </w:r>
       <w:r>
         <w:rPr>
           <w:rFonts w:ascii="Times New Roman" w:hAnsi="Times New Roman" w:cs="Times New Roman"/>
@@ -913,17 +1046,6 @@
           <w:sz w:val="28"/>
           <w:szCs w:val="28"/>
         </w:rPr>
-        <w:lastRenderedPageBreak/>
-        <w:t xml:space="preserve">6. </w:t>
-      </w:r>
-      <w:r>
-        <w:rPr>
-          <w:rFonts w:ascii="Times New Roman" w:hAnsi="Times New Roman" w:cs="Times New Roman"/>
-          <w:b/>
-          <w:bCs/>
-          <w:sz w:val="28"/>
-          <w:szCs w:val="28"/>
-        </w:rPr>
         <w:t>Test results</w:t>
       </w:r>
     </w:p>
@@ -952,114 +1074,49 @@
           <w:szCs w:val="28"/>
           <w:shd w:val="clear" w:color="auto" w:fill="FFFFFF"/>
         </w:rPr>
-        <w:t xml:space="preserve"> (12 sec.)</w:t>
-      </w:r>
-    </w:p>
-    <w:p>
-      <w:pPr>
-        <w:rPr>
-          <w:rFonts w:ascii="Times New Roman" w:hAnsi="Times New Roman" w:cs="Times New Roman"/>
-          <w:color w:val="525462"/>
+        <w:t xml:space="preserve"> (</w:t>
+      </w:r>
+      <w:r>
+        <w:rPr>
+          <w:rFonts w:ascii="Times New Roman" w:hAnsi="Times New Roman" w:cs="Times New Roman"/>
           <w:sz w:val="28"/>
           <w:szCs w:val="28"/>
           <w:shd w:val="clear" w:color="auto" w:fill="FFFFFF"/>
         </w:rPr>
-      </w:pPr>
-      <w:r>
-        <w:rPr>
-          <w:rFonts w:ascii="Times New Roman" w:hAnsi="Times New Roman" w:cs="Times New Roman"/>
-          <w:noProof/>
-          <w:color w:val="525462"/>
+        <w:t>20</w:t>
+      </w:r>
+      <w:r>
+        <w:rPr>
+          <w:rFonts w:ascii="Times New Roman" w:hAnsi="Times New Roman" w:cs="Times New Roman"/>
           <w:sz w:val="28"/>
           <w:szCs w:val="28"/>
           <w:shd w:val="clear" w:color="auto" w:fill="FFFFFF"/>
         </w:rPr>
+        <w:t xml:space="preserve"> sec)</w:t>
+      </w:r>
+    </w:p>
+    <w:p>
+      <w:pPr>
+        <w:jc w:val="center"/>
+        <w:rPr>
+          <w:rFonts w:ascii="Times New Roman" w:hAnsi="Times New Roman" w:cs="Times New Roman"/>
+          <w:sz w:val="28"/>
+          <w:szCs w:val="28"/>
+          <w:shd w:val="clear" w:color="auto" w:fill="FFFFFF"/>
+        </w:rPr>
+      </w:pPr>
+      <w:r>
+        <w:rPr>
+          <w:rFonts w:ascii="Times New Roman" w:hAnsi="Times New Roman" w:cs="Times New Roman"/>
+          <w:sz w:val="28"/>
+          <w:szCs w:val="28"/>
+          <w:shd w:val="clear" w:color="auto" w:fill="FFFFFF"/>
+        </w:rPr>
         <w:drawing>
-          <wp:inline distT="0" distB="0" distL="0" distR="0" wp14:anchorId="4CDF6D94" wp14:editId="1C6CEF87">
-            <wp:extent cx="6329045" cy="1860550"/>
-            <wp:effectExtent l="0" t="0" r="0" b="6350"/>
-            <wp:docPr id="19" name="Picture 19"/>
-            <wp:cNvGraphicFramePr>
-              <a:graphicFrameLocks xmlns:a="http://schemas.openxmlformats.org/drawingml/2006/main" noChangeAspect="1"/>
-            </wp:cNvGraphicFramePr>
-            <a:graphic xmlns:a="http://schemas.openxmlformats.org/drawingml/2006/main">
-              <a:graphicData uri="http://schemas.openxmlformats.org/drawingml/2006/picture">
-                <pic:pic xmlns:pic="http://schemas.openxmlformats.org/drawingml/2006/picture">
-                  <pic:nvPicPr>
-                    <pic:cNvPr id="0" name="Picture 1"/>
-                    <pic:cNvPicPr>
-                      <a:picLocks noChangeAspect="1" noChangeArrowheads="1"/>
-                    </pic:cNvPicPr>
-                  </pic:nvPicPr>
-                  <pic:blipFill>
-                    <a:blip r:embed="rId11">
-                      <a:extLst>
-                        <a:ext uri="{28A0092B-C50C-407E-A947-70E740481C1C}">
-                          <a14:useLocalDpi xmlns:a14="http://schemas.microsoft.com/office/drawing/2010/main" val="0"/>
-                        </a:ext>
-                      </a:extLst>
-                    </a:blip>
-                    <a:srcRect/>
-                    <a:stretch>
-                      <a:fillRect/>
-                    </a:stretch>
-                  </pic:blipFill>
-                  <pic:spPr bwMode="auto">
-                    <a:xfrm>
-                      <a:off x="0" y="0"/>
-                      <a:ext cx="6329045" cy="1860550"/>
-                    </a:xfrm>
-                    <a:prstGeom prst="rect">
-                      <a:avLst/>
-                    </a:prstGeom>
-                    <a:noFill/>
-                    <a:ln>
-                      <a:noFill/>
-                    </a:ln>
-                  </pic:spPr>
-                </pic:pic>
-              </a:graphicData>
-            </a:graphic>
-          </wp:inline>
-        </w:drawing>
-      </w:r>
-    </w:p>
-    <w:p>
-      <w:pPr>
-        <w:rPr>
-          <w:rFonts w:ascii="Times New Roman" w:hAnsi="Times New Roman" w:cs="Times New Roman"/>
-          <w:sz w:val="28"/>
-          <w:szCs w:val="28"/>
-        </w:rPr>
-      </w:pPr>
-      <w:r>
-        <w:rPr>
-          <w:rFonts w:ascii="Times New Roman" w:hAnsi="Times New Roman" w:cs="Times New Roman"/>
-          <w:sz w:val="28"/>
-          <w:szCs w:val="28"/>
-        </w:rPr>
-        <w:t>Generating 1000 posts (3 min 27 sec)</w:t>
-      </w:r>
-    </w:p>
-    <w:p>
-      <w:pPr>
-        <w:rPr>
-          <w:rFonts w:ascii="Times New Roman" w:hAnsi="Times New Roman" w:cs="Times New Roman"/>
-          <w:sz w:val="28"/>
-          <w:szCs w:val="28"/>
-        </w:rPr>
-      </w:pPr>
-      <w:r>
-        <w:rPr>
-          <w:rFonts w:ascii="Times New Roman" w:hAnsi="Times New Roman" w:cs="Times New Roman"/>
-          <w:sz w:val="28"/>
-          <w:szCs w:val="28"/>
-        </w:rPr>
-        <w:drawing>
-          <wp:inline distT="0" distB="0" distL="0" distR="0" wp14:anchorId="3D38E5A7" wp14:editId="693F8864">
-            <wp:extent cx="6332855" cy="1936750"/>
-            <wp:effectExtent l="0" t="0" r="0" b="6350"/>
-            <wp:docPr id="1" name="Picture 1"/>
+          <wp:inline distT="0" distB="0" distL="0" distR="0" wp14:anchorId="532756FC" wp14:editId="3DDB8517">
+            <wp:extent cx="6332855" cy="1484630"/>
+            <wp:effectExtent l="0" t="0" r="0" b="1270"/>
+            <wp:docPr id="5" name="Picture 5"/>
             <wp:cNvGraphicFramePr>
               <a:graphicFrameLocks xmlns:a="http://schemas.openxmlformats.org/drawingml/2006/main" noChangeAspect="1"/>
             </wp:cNvGraphicFramePr>
@@ -1079,7 +1136,7 @@
                   <pic:spPr>
                     <a:xfrm>
                       <a:off x="0" y="0"/>
-                      <a:ext cx="6332855" cy="1936750"/>
+                      <a:ext cx="6332855" cy="1484630"/>
                     </a:xfrm>
                     <a:prstGeom prst="rect">
                       <a:avLst/>
@@ -1106,76 +1163,30 @@
           <w:sz w:val="28"/>
           <w:szCs w:val="28"/>
         </w:rPr>
-        <w:t xml:space="preserve">Generating </w:t>
-      </w:r>
-      <w:r>
-        <w:rPr>
-          <w:rFonts w:ascii="Times New Roman" w:hAnsi="Times New Roman" w:cs="Times New Roman"/>
-          <w:sz w:val="28"/>
-          <w:szCs w:val="28"/>
-        </w:rPr>
-        <w:t>2</w:t>
-      </w:r>
-      <w:r>
-        <w:rPr>
-          <w:rFonts w:ascii="Times New Roman" w:hAnsi="Times New Roman" w:cs="Times New Roman"/>
-          <w:sz w:val="28"/>
-          <w:szCs w:val="28"/>
-        </w:rPr>
-        <w:t>000 posts (</w:t>
-      </w:r>
-      <w:r>
-        <w:rPr>
-          <w:rFonts w:ascii="Times New Roman" w:hAnsi="Times New Roman" w:cs="Times New Roman"/>
-          <w:sz w:val="28"/>
-          <w:szCs w:val="28"/>
-        </w:rPr>
-        <w:t>10</w:t>
-      </w:r>
-      <w:r>
-        <w:rPr>
-          <w:rFonts w:ascii="Times New Roman" w:hAnsi="Times New Roman" w:cs="Times New Roman"/>
-          <w:sz w:val="28"/>
-          <w:szCs w:val="28"/>
-        </w:rPr>
-        <w:t xml:space="preserve"> min </w:t>
-      </w:r>
-      <w:r>
-        <w:rPr>
-          <w:rFonts w:ascii="Times New Roman" w:hAnsi="Times New Roman" w:cs="Times New Roman"/>
-          <w:sz w:val="28"/>
-          <w:szCs w:val="28"/>
-        </w:rPr>
-        <w:t>34</w:t>
-      </w:r>
-      <w:r>
-        <w:rPr>
-          <w:rFonts w:ascii="Times New Roman" w:hAnsi="Times New Roman" w:cs="Times New Roman"/>
-          <w:sz w:val="28"/>
-          <w:szCs w:val="28"/>
-        </w:rPr>
-        <w:t xml:space="preserve"> sec)</w:t>
-      </w:r>
-    </w:p>
-    <w:p>
-      <w:pPr>
-        <w:rPr>
-          <w:rFonts w:ascii="Times New Roman" w:hAnsi="Times New Roman" w:cs="Times New Roman"/>
-          <w:sz w:val="28"/>
-          <w:szCs w:val="28"/>
-        </w:rPr>
-      </w:pPr>
-      <w:r>
-        <w:rPr>
-          <w:rFonts w:ascii="Times New Roman" w:hAnsi="Times New Roman" w:cs="Times New Roman"/>
+        <w:t>Active threads, hits, CPU load, transactions successful/failed</w:t>
+      </w:r>
+    </w:p>
+    <w:p>
+      <w:pPr>
+        <w:jc w:val="center"/>
+        <w:rPr>
+          <w:rFonts w:ascii="Times New Roman" w:hAnsi="Times New Roman" w:cs="Times New Roman"/>
+          <w:sz w:val="28"/>
+          <w:szCs w:val="28"/>
+        </w:rPr>
+      </w:pPr>
+      <w:r>
+        <w:rPr>
+          <w:rFonts w:ascii="Times New Roman" w:hAnsi="Times New Roman" w:cs="Times New Roman"/>
+          <w:noProof/>
           <w:sz w:val="28"/>
           <w:szCs w:val="28"/>
         </w:rPr>
         <w:drawing>
-          <wp:inline distT="0" distB="0" distL="0" distR="0" wp14:anchorId="7CA4E82C" wp14:editId="3AED3F30">
-            <wp:extent cx="6332855" cy="1319530"/>
+          <wp:inline distT="0" distB="0" distL="0" distR="0" wp14:anchorId="2252B840" wp14:editId="179940E2">
+            <wp:extent cx="5991148" cy="3300999"/>
             <wp:effectExtent l="0" t="0" r="0" b="0"/>
-            <wp:docPr id="20" name="Picture 20"/>
+            <wp:docPr id="3" name="Picture 3"/>
             <wp:cNvGraphicFramePr>
               <a:graphicFrameLocks xmlns:a="http://schemas.openxmlformats.org/drawingml/2006/main" noChangeAspect="1"/>
             </wp:cNvGraphicFramePr>
@@ -1183,146 +1194,13 @@
               <a:graphicData uri="http://schemas.openxmlformats.org/drawingml/2006/picture">
                 <pic:pic xmlns:pic="http://schemas.openxmlformats.org/drawingml/2006/picture">
                   <pic:nvPicPr>
-                    <pic:cNvPr id="1" name=""/>
-                    <pic:cNvPicPr/>
-                  </pic:nvPicPr>
-                  <pic:blipFill>
-                    <a:blip r:embed="rId13"/>
-                    <a:stretch>
-                      <a:fillRect/>
-                    </a:stretch>
-                  </pic:blipFill>
-                  <pic:spPr>
-                    <a:xfrm>
-                      <a:off x="0" y="0"/>
-                      <a:ext cx="6332855" cy="1319530"/>
-                    </a:xfrm>
-                    <a:prstGeom prst="rect">
-                      <a:avLst/>
-                    </a:prstGeom>
-                  </pic:spPr>
-                </pic:pic>
-              </a:graphicData>
-            </a:graphic>
-          </wp:inline>
-        </w:drawing>
-      </w:r>
-    </w:p>
-    <w:p>
-      <w:pPr>
-        <w:rPr>
-          <w:rFonts w:ascii="Times New Roman" w:hAnsi="Times New Roman" w:cs="Times New Roman"/>
-          <w:sz w:val="28"/>
-          <w:szCs w:val="28"/>
-        </w:rPr>
-      </w:pPr>
-    </w:p>
-    <w:p>
-      <w:pPr>
-        <w:rPr>
-          <w:rFonts w:ascii="Times New Roman" w:hAnsi="Times New Roman" w:cs="Times New Roman"/>
-          <w:sz w:val="28"/>
-          <w:szCs w:val="28"/>
-        </w:rPr>
-      </w:pPr>
-    </w:p>
-    <w:p>
-      <w:pPr>
-        <w:rPr>
-          <w:rFonts w:ascii="Times New Roman" w:hAnsi="Times New Roman" w:cs="Times New Roman"/>
-          <w:sz w:val="28"/>
-          <w:szCs w:val="28"/>
-        </w:rPr>
-      </w:pPr>
-    </w:p>
-    <w:p>
-      <w:pPr>
-        <w:rPr>
-          <w:rFonts w:ascii="Times New Roman" w:hAnsi="Times New Roman" w:cs="Times New Roman"/>
-          <w:sz w:val="28"/>
-          <w:szCs w:val="28"/>
-        </w:rPr>
-      </w:pPr>
-    </w:p>
-    <w:p>
-      <w:pPr>
-        <w:rPr>
-          <w:rFonts w:ascii="Times New Roman" w:hAnsi="Times New Roman" w:cs="Times New Roman"/>
-          <w:sz w:val="28"/>
-          <w:szCs w:val="28"/>
-        </w:rPr>
-      </w:pPr>
-    </w:p>
-    <w:p>
-      <w:pPr>
-        <w:rPr>
-          <w:rFonts w:ascii="Times New Roman" w:hAnsi="Times New Roman" w:cs="Times New Roman"/>
-          <w:sz w:val="28"/>
-          <w:szCs w:val="28"/>
-        </w:rPr>
-      </w:pPr>
-    </w:p>
-    <w:p>
-      <w:pPr>
-        <w:rPr>
-          <w:rFonts w:ascii="Times New Roman" w:hAnsi="Times New Roman" w:cs="Times New Roman"/>
-          <w:sz w:val="28"/>
-          <w:szCs w:val="28"/>
-        </w:rPr>
-      </w:pPr>
-    </w:p>
-    <w:p>
-      <w:pPr>
-        <w:rPr>
-          <w:rFonts w:ascii="Times New Roman" w:hAnsi="Times New Roman" w:cs="Times New Roman"/>
-          <w:sz w:val="28"/>
-          <w:szCs w:val="28"/>
-        </w:rPr>
-      </w:pPr>
-      <w:r>
-        <w:rPr>
-          <w:rFonts w:ascii="Times New Roman" w:hAnsi="Times New Roman" w:cs="Times New Roman"/>
-          <w:sz w:val="28"/>
-          <w:szCs w:val="28"/>
-        </w:rPr>
-        <w:lastRenderedPageBreak/>
-        <w:t>Active threads, hits, CPU load, transactions successful/failed</w:t>
-      </w:r>
-    </w:p>
-    <w:p>
-      <w:pPr>
-        <w:rPr>
-          <w:rFonts w:ascii="Times New Roman" w:hAnsi="Times New Roman" w:cs="Times New Roman"/>
-          <w:sz w:val="28"/>
-          <w:szCs w:val="28"/>
-        </w:rPr>
-      </w:pPr>
-      <w:r>
-        <w:rPr>
-          <w:rFonts w:ascii="Times New Roman" w:hAnsi="Times New Roman" w:cs="Times New Roman"/>
-          <w:noProof/>
-          <w:sz w:val="28"/>
-          <w:szCs w:val="28"/>
-        </w:rPr>
-        <w:drawing>
-          <wp:inline distT="0" distB="0" distL="0" distR="0" wp14:anchorId="3B6EEC38" wp14:editId="2CA75C81">
-            <wp:extent cx="6321425" cy="3235960"/>
-            <wp:effectExtent l="0" t="0" r="3175" b="2540"/>
-            <wp:docPr id="21" name="Picture 21"/>
-            <wp:cNvGraphicFramePr>
-              <a:graphicFrameLocks xmlns:a="http://schemas.openxmlformats.org/drawingml/2006/main" noChangeAspect="1"/>
-            </wp:cNvGraphicFramePr>
-            <a:graphic xmlns:a="http://schemas.openxmlformats.org/drawingml/2006/main">
-              <a:graphicData uri="http://schemas.openxmlformats.org/drawingml/2006/picture">
-                <pic:pic xmlns:pic="http://schemas.openxmlformats.org/drawingml/2006/picture">
-                  <pic:nvPicPr>
-                    <pic:cNvPr id="0" name="Picture 2"/>
+                    <pic:cNvPr id="0" name="Picture 1"/>
                     <pic:cNvPicPr>
                       <a:picLocks noChangeAspect="1" noChangeArrowheads="1"/>
                     </pic:cNvPicPr>
                   </pic:nvPicPr>
                   <pic:blipFill>
-                    <a:blip r:embed="rId14" cstate="print">
+                    <a:blip r:embed="rId13">
                       <a:extLst>
                         <a:ext uri="{28A0092B-C50C-407E-A947-70E740481C1C}">
                           <a14:useLocalDpi xmlns:a14="http://schemas.microsoft.com/office/drawing/2010/main" val="0"/>
@@ -1337,7 +1215,7 @@
                   <pic:spPr bwMode="auto">
                     <a:xfrm>
                       <a:off x="0" y="0"/>
-                      <a:ext cx="6321425" cy="3235960"/>
+                      <a:ext cx="6030146" cy="3322486"/>
                     </a:xfrm>
                     <a:prstGeom prst="rect">
                       <a:avLst/>
@@ -1358,10 +1236,1542 @@
       <w:pPr>
         <w:rPr>
           <w:rFonts w:ascii="Times New Roman" w:hAnsi="Times New Roman" w:cs="Times New Roman"/>
-          <w:color w:val="525462"/>
+          <w:sz w:val="28"/>
+          <w:szCs w:val="28"/>
+        </w:rPr>
+      </w:pPr>
+      <w:r>
+        <w:rPr>
+          <w:rFonts w:ascii="Times New Roman" w:hAnsi="Times New Roman" w:cs="Times New Roman"/>
+          <w:sz w:val="28"/>
+          <w:szCs w:val="28"/>
+        </w:rPr>
+        <w:t>CPU, Disk, Mem</w:t>
+      </w:r>
+    </w:p>
+    <w:p>
+      <w:pPr>
+        <w:jc w:val="center"/>
+        <w:rPr>
+          <w:rFonts w:ascii="Times New Roman" w:hAnsi="Times New Roman" w:cs="Times New Roman"/>
+          <w:sz w:val="28"/>
+          <w:szCs w:val="28"/>
+        </w:rPr>
+      </w:pPr>
+      <w:r>
+        <w:rPr>
+          <w:rFonts w:ascii="Times New Roman" w:hAnsi="Times New Roman" w:cs="Times New Roman"/>
+          <w:noProof/>
+          <w:sz w:val="28"/>
+          <w:szCs w:val="28"/>
+        </w:rPr>
+        <w:drawing>
+          <wp:inline distT="0" distB="0" distL="0" distR="0" wp14:anchorId="315ECABA" wp14:editId="3E76FC44">
+            <wp:extent cx="6035040" cy="2459483"/>
+            <wp:effectExtent l="0" t="0" r="3810" b="0"/>
+            <wp:docPr id="4" name="Picture 4"/>
+            <wp:cNvGraphicFramePr>
+              <a:graphicFrameLocks xmlns:a="http://schemas.openxmlformats.org/drawingml/2006/main" noChangeAspect="1"/>
+            </wp:cNvGraphicFramePr>
+            <a:graphic xmlns:a="http://schemas.openxmlformats.org/drawingml/2006/main">
+              <a:graphicData uri="http://schemas.openxmlformats.org/drawingml/2006/picture">
+                <pic:pic xmlns:pic="http://schemas.openxmlformats.org/drawingml/2006/picture">
+                  <pic:nvPicPr>
+                    <pic:cNvPr id="0" name="Picture 2"/>
+                    <pic:cNvPicPr>
+                      <a:picLocks noChangeAspect="1" noChangeArrowheads="1"/>
+                    </pic:cNvPicPr>
+                  </pic:nvPicPr>
+                  <pic:blipFill>
+                    <a:blip r:embed="rId14">
+                      <a:extLst>
+                        <a:ext uri="{28A0092B-C50C-407E-A947-70E740481C1C}">
+                          <a14:useLocalDpi xmlns:a14="http://schemas.microsoft.com/office/drawing/2010/main" val="0"/>
+                        </a:ext>
+                      </a:extLst>
+                    </a:blip>
+                    <a:srcRect/>
+                    <a:stretch>
+                      <a:fillRect/>
+                    </a:stretch>
+                  </pic:blipFill>
+                  <pic:spPr bwMode="auto">
+                    <a:xfrm>
+                      <a:off x="0" y="0"/>
+                      <a:ext cx="6056779" cy="2468342"/>
+                    </a:xfrm>
+                    <a:prstGeom prst="rect">
+                      <a:avLst/>
+                    </a:prstGeom>
+                    <a:noFill/>
+                    <a:ln>
+                      <a:noFill/>
+                    </a:ln>
+                  </pic:spPr>
+                </pic:pic>
+              </a:graphicData>
+            </a:graphic>
+          </wp:inline>
+        </w:drawing>
+      </w:r>
+    </w:p>
+    <w:p>
+      <w:pPr>
+        <w:rPr>
+          <w:rFonts w:ascii="Times New Roman" w:hAnsi="Times New Roman" w:cs="Times New Roman"/>
           <w:sz w:val="28"/>
           <w:szCs w:val="28"/>
           <w:shd w:val="clear" w:color="auto" w:fill="FFFFFF"/>
+        </w:rPr>
+      </w:pPr>
+      <w:r>
+        <w:rPr>
+          <w:rFonts w:ascii="Times New Roman" w:hAnsi="Times New Roman" w:cs="Times New Roman"/>
+          <w:sz w:val="28"/>
+          <w:szCs w:val="28"/>
+          <w:shd w:val="clear" w:color="auto" w:fill="FFFFFF"/>
+        </w:rPr>
+        <w:lastRenderedPageBreak/>
+        <w:t>Generating 10</w:t>
+      </w:r>
+      <w:r>
+        <w:rPr>
+          <w:rFonts w:ascii="Times New Roman" w:hAnsi="Times New Roman" w:cs="Times New Roman"/>
+          <w:sz w:val="28"/>
+          <w:szCs w:val="28"/>
+          <w:shd w:val="clear" w:color="auto" w:fill="FFFFFF"/>
+        </w:rPr>
+        <w:t>0</w:t>
+      </w:r>
+      <w:r>
+        <w:rPr>
+          <w:rFonts w:ascii="Times New Roman" w:hAnsi="Times New Roman" w:cs="Times New Roman"/>
+          <w:sz w:val="28"/>
+          <w:szCs w:val="28"/>
+          <w:shd w:val="clear" w:color="auto" w:fill="FFFFFF"/>
+        </w:rPr>
+        <w:t>0 posts</w:t>
+      </w:r>
+      <w:r>
+        <w:rPr>
+          <w:rFonts w:ascii="Times New Roman" w:hAnsi="Times New Roman" w:cs="Times New Roman"/>
+          <w:sz w:val="28"/>
+          <w:szCs w:val="28"/>
+          <w:shd w:val="clear" w:color="auto" w:fill="FFFFFF"/>
+        </w:rPr>
+        <w:t xml:space="preserve"> (</w:t>
+      </w:r>
+      <w:r>
+        <w:rPr>
+          <w:rFonts w:ascii="Times New Roman" w:hAnsi="Times New Roman" w:cs="Times New Roman"/>
+          <w:sz w:val="28"/>
+          <w:szCs w:val="28"/>
+          <w:shd w:val="clear" w:color="auto" w:fill="FFFFFF"/>
+        </w:rPr>
+        <w:t>2 min 23</w:t>
+      </w:r>
+      <w:r>
+        <w:rPr>
+          <w:rFonts w:ascii="Times New Roman" w:hAnsi="Times New Roman" w:cs="Times New Roman"/>
+          <w:sz w:val="28"/>
+          <w:szCs w:val="28"/>
+          <w:shd w:val="clear" w:color="auto" w:fill="FFFFFF"/>
+        </w:rPr>
+        <w:t xml:space="preserve"> sec)</w:t>
+      </w:r>
+    </w:p>
+    <w:p>
+      <w:pPr>
+        <w:rPr>
+          <w:rFonts w:ascii="Times New Roman" w:hAnsi="Times New Roman" w:cs="Times New Roman"/>
+          <w:sz w:val="28"/>
+          <w:szCs w:val="28"/>
+          <w:shd w:val="clear" w:color="auto" w:fill="FFFFFF"/>
+        </w:rPr>
+      </w:pPr>
+      <w:r>
+        <w:rPr>
+          <w:rFonts w:ascii="Times New Roman" w:hAnsi="Times New Roman" w:cs="Times New Roman"/>
+          <w:sz w:val="28"/>
+          <w:szCs w:val="28"/>
+          <w:shd w:val="clear" w:color="auto" w:fill="FFFFFF"/>
+        </w:rPr>
+        <w:drawing>
+          <wp:inline distT="0" distB="0" distL="0" distR="0" wp14:anchorId="529A1328" wp14:editId="48B971D2">
+            <wp:extent cx="6332855" cy="1455420"/>
+            <wp:effectExtent l="0" t="0" r="0" b="0"/>
+            <wp:docPr id="13" name="Picture 13"/>
+            <wp:cNvGraphicFramePr>
+              <a:graphicFrameLocks xmlns:a="http://schemas.openxmlformats.org/drawingml/2006/main" noChangeAspect="1"/>
+            </wp:cNvGraphicFramePr>
+            <a:graphic xmlns:a="http://schemas.openxmlformats.org/drawingml/2006/main">
+              <a:graphicData uri="http://schemas.openxmlformats.org/drawingml/2006/picture">
+                <pic:pic xmlns:pic="http://schemas.openxmlformats.org/drawingml/2006/picture">
+                  <pic:nvPicPr>
+                    <pic:cNvPr id="1" name=""/>
+                    <pic:cNvPicPr/>
+                  </pic:nvPicPr>
+                  <pic:blipFill>
+                    <a:blip r:embed="rId15"/>
+                    <a:stretch>
+                      <a:fillRect/>
+                    </a:stretch>
+                  </pic:blipFill>
+                  <pic:spPr>
+                    <a:xfrm>
+                      <a:off x="0" y="0"/>
+                      <a:ext cx="6332855" cy="1455420"/>
+                    </a:xfrm>
+                    <a:prstGeom prst="rect">
+                      <a:avLst/>
+                    </a:prstGeom>
+                  </pic:spPr>
+                </pic:pic>
+              </a:graphicData>
+            </a:graphic>
+          </wp:inline>
+        </w:drawing>
+      </w:r>
+    </w:p>
+    <w:p>
+      <w:pPr>
+        <w:jc w:val="center"/>
+        <w:rPr>
+          <w:rFonts w:ascii="Times New Roman" w:hAnsi="Times New Roman" w:cs="Times New Roman"/>
+          <w:sz w:val="28"/>
+          <w:szCs w:val="28"/>
+        </w:rPr>
+      </w:pPr>
+      <w:r>
+        <w:rPr>
+          <w:rFonts w:ascii="Times New Roman" w:hAnsi="Times New Roman" w:cs="Times New Roman"/>
+          <w:noProof/>
+          <w:sz w:val="28"/>
+          <w:szCs w:val="28"/>
+        </w:rPr>
+        <w:drawing>
+          <wp:inline distT="0" distB="0" distL="0" distR="0" wp14:anchorId="61F16DCE" wp14:editId="300329C5">
+            <wp:extent cx="6322695" cy="3485515"/>
+            <wp:effectExtent l="0" t="0" r="1905" b="635"/>
+            <wp:docPr id="6" name="Picture 6"/>
+            <wp:cNvGraphicFramePr>
+              <a:graphicFrameLocks xmlns:a="http://schemas.openxmlformats.org/drawingml/2006/main" noChangeAspect="1"/>
+            </wp:cNvGraphicFramePr>
+            <a:graphic xmlns:a="http://schemas.openxmlformats.org/drawingml/2006/main">
+              <a:graphicData uri="http://schemas.openxmlformats.org/drawingml/2006/picture">
+                <pic:pic xmlns:pic="http://schemas.openxmlformats.org/drawingml/2006/picture">
+                  <pic:nvPicPr>
+                    <pic:cNvPr id="0" name="Picture 3"/>
+                    <pic:cNvPicPr>
+                      <a:picLocks noChangeAspect="1" noChangeArrowheads="1"/>
+                    </pic:cNvPicPr>
+                  </pic:nvPicPr>
+                  <pic:blipFill>
+                    <a:blip r:embed="rId16">
+                      <a:extLst>
+                        <a:ext uri="{28A0092B-C50C-407E-A947-70E740481C1C}">
+                          <a14:useLocalDpi xmlns:a14="http://schemas.microsoft.com/office/drawing/2010/main" val="0"/>
+                        </a:ext>
+                      </a:extLst>
+                    </a:blip>
+                    <a:srcRect/>
+                    <a:stretch>
+                      <a:fillRect/>
+                    </a:stretch>
+                  </pic:blipFill>
+                  <pic:spPr bwMode="auto">
+                    <a:xfrm>
+                      <a:off x="0" y="0"/>
+                      <a:ext cx="6322695" cy="3485515"/>
+                    </a:xfrm>
+                    <a:prstGeom prst="rect">
+                      <a:avLst/>
+                    </a:prstGeom>
+                    <a:noFill/>
+                    <a:ln>
+                      <a:noFill/>
+                    </a:ln>
+                  </pic:spPr>
+                </pic:pic>
+              </a:graphicData>
+            </a:graphic>
+          </wp:inline>
+        </w:drawing>
+      </w:r>
+    </w:p>
+    <w:p>
+      <w:pPr>
+        <w:jc w:val="center"/>
+        <w:rPr>
+          <w:rFonts w:ascii="Times New Roman" w:hAnsi="Times New Roman" w:cs="Times New Roman"/>
+          <w:sz w:val="28"/>
+          <w:szCs w:val="28"/>
+        </w:rPr>
+      </w:pPr>
+    </w:p>
+    <w:p>
+      <w:pPr>
+        <w:rPr>
+          <w:rFonts w:ascii="Times New Roman" w:hAnsi="Times New Roman" w:cs="Times New Roman"/>
+          <w:sz w:val="28"/>
+          <w:szCs w:val="28"/>
+        </w:rPr>
+      </w:pPr>
+      <w:r>
+        <w:rPr>
+          <w:rFonts w:ascii="Times New Roman" w:hAnsi="Times New Roman" w:cs="Times New Roman"/>
+          <w:sz w:val="28"/>
+          <w:szCs w:val="28"/>
+        </w:rPr>
+        <w:t>CPU, Disk, Mem</w:t>
+      </w:r>
+    </w:p>
+    <w:p>
+      <w:pPr>
+        <w:rPr>
+          <w:rFonts w:ascii="Times New Roman" w:hAnsi="Times New Roman" w:cs="Times New Roman"/>
+          <w:sz w:val="28"/>
+          <w:szCs w:val="28"/>
+        </w:rPr>
+      </w:pPr>
+      <w:r>
+        <w:rPr>
+          <w:rFonts w:ascii="Times New Roman" w:hAnsi="Times New Roman" w:cs="Times New Roman"/>
+          <w:noProof/>
+          <w:sz w:val="28"/>
+          <w:szCs w:val="28"/>
+        </w:rPr>
+        <w:drawing>
+          <wp:inline distT="0" distB="0" distL="0" distR="0" wp14:anchorId="4972DBD1" wp14:editId="6045189B">
+            <wp:extent cx="6322695" cy="2571115"/>
+            <wp:effectExtent l="0" t="0" r="1905" b="635"/>
+            <wp:docPr id="7" name="Picture 7"/>
+            <wp:cNvGraphicFramePr>
+              <a:graphicFrameLocks xmlns:a="http://schemas.openxmlformats.org/drawingml/2006/main" noChangeAspect="1"/>
+            </wp:cNvGraphicFramePr>
+            <a:graphic xmlns:a="http://schemas.openxmlformats.org/drawingml/2006/main">
+              <a:graphicData uri="http://schemas.openxmlformats.org/drawingml/2006/picture">
+                <pic:pic xmlns:pic="http://schemas.openxmlformats.org/drawingml/2006/picture">
+                  <pic:nvPicPr>
+                    <pic:cNvPr id="0" name="Picture 4"/>
+                    <pic:cNvPicPr>
+                      <a:picLocks noChangeAspect="1" noChangeArrowheads="1"/>
+                    </pic:cNvPicPr>
+                  </pic:nvPicPr>
+                  <pic:blipFill>
+                    <a:blip r:embed="rId17">
+                      <a:extLst>
+                        <a:ext uri="{28A0092B-C50C-407E-A947-70E740481C1C}">
+                          <a14:useLocalDpi xmlns:a14="http://schemas.microsoft.com/office/drawing/2010/main" val="0"/>
+                        </a:ext>
+                      </a:extLst>
+                    </a:blip>
+                    <a:srcRect/>
+                    <a:stretch>
+                      <a:fillRect/>
+                    </a:stretch>
+                  </pic:blipFill>
+                  <pic:spPr bwMode="auto">
+                    <a:xfrm>
+                      <a:off x="0" y="0"/>
+                      <a:ext cx="6322695" cy="2571115"/>
+                    </a:xfrm>
+                    <a:prstGeom prst="rect">
+                      <a:avLst/>
+                    </a:prstGeom>
+                    <a:noFill/>
+                    <a:ln>
+                      <a:noFill/>
+                    </a:ln>
+                  </pic:spPr>
+                </pic:pic>
+              </a:graphicData>
+            </a:graphic>
+          </wp:inline>
+        </w:drawing>
+      </w:r>
+    </w:p>
+    <w:p>
+      <w:pPr>
+        <w:rPr>
+          <w:rFonts w:ascii="Times New Roman" w:hAnsi="Times New Roman" w:cs="Times New Roman"/>
+          <w:sz w:val="28"/>
+          <w:szCs w:val="28"/>
+          <w:shd w:val="clear" w:color="auto" w:fill="FFFFFF"/>
+        </w:rPr>
+      </w:pPr>
+      <w:r>
+        <w:rPr>
+          <w:rFonts w:ascii="Times New Roman" w:hAnsi="Times New Roman" w:cs="Times New Roman"/>
+          <w:sz w:val="28"/>
+          <w:szCs w:val="28"/>
+          <w:shd w:val="clear" w:color="auto" w:fill="FFFFFF"/>
+        </w:rPr>
+        <w:lastRenderedPageBreak/>
+        <w:t xml:space="preserve">Generating </w:t>
+      </w:r>
+      <w:r>
+        <w:rPr>
+          <w:rFonts w:ascii="Times New Roman" w:hAnsi="Times New Roman" w:cs="Times New Roman"/>
+          <w:sz w:val="28"/>
+          <w:szCs w:val="28"/>
+          <w:shd w:val="clear" w:color="auto" w:fill="FFFFFF"/>
+        </w:rPr>
+        <w:t>2</w:t>
+      </w:r>
+      <w:r>
+        <w:rPr>
+          <w:rFonts w:ascii="Times New Roman" w:hAnsi="Times New Roman" w:cs="Times New Roman"/>
+          <w:sz w:val="28"/>
+          <w:szCs w:val="28"/>
+          <w:shd w:val="clear" w:color="auto" w:fill="FFFFFF"/>
+        </w:rPr>
+        <w:t>0</w:t>
+      </w:r>
+      <w:r>
+        <w:rPr>
+          <w:rFonts w:ascii="Times New Roman" w:hAnsi="Times New Roman" w:cs="Times New Roman"/>
+          <w:sz w:val="28"/>
+          <w:szCs w:val="28"/>
+          <w:shd w:val="clear" w:color="auto" w:fill="FFFFFF"/>
+        </w:rPr>
+        <w:t>0</w:t>
+      </w:r>
+      <w:r>
+        <w:rPr>
+          <w:rFonts w:ascii="Times New Roman" w:hAnsi="Times New Roman" w:cs="Times New Roman"/>
+          <w:sz w:val="28"/>
+          <w:szCs w:val="28"/>
+          <w:shd w:val="clear" w:color="auto" w:fill="FFFFFF"/>
+        </w:rPr>
+        <w:t>0 posts</w:t>
+      </w:r>
+      <w:r>
+        <w:rPr>
+          <w:rFonts w:ascii="Times New Roman" w:hAnsi="Times New Roman" w:cs="Times New Roman"/>
+          <w:sz w:val="28"/>
+          <w:szCs w:val="28"/>
+          <w:shd w:val="clear" w:color="auto" w:fill="FFFFFF"/>
+        </w:rPr>
+        <w:t xml:space="preserve"> (</w:t>
+      </w:r>
+      <w:r>
+        <w:rPr>
+          <w:rFonts w:ascii="Times New Roman" w:hAnsi="Times New Roman" w:cs="Times New Roman"/>
+          <w:sz w:val="28"/>
+          <w:szCs w:val="28"/>
+          <w:shd w:val="clear" w:color="auto" w:fill="FFFFFF"/>
+        </w:rPr>
+        <w:t>5</w:t>
+      </w:r>
+      <w:r>
+        <w:rPr>
+          <w:rFonts w:ascii="Times New Roman" w:hAnsi="Times New Roman" w:cs="Times New Roman"/>
+          <w:sz w:val="28"/>
+          <w:szCs w:val="28"/>
+          <w:shd w:val="clear" w:color="auto" w:fill="FFFFFF"/>
+        </w:rPr>
+        <w:t xml:space="preserve"> min </w:t>
+      </w:r>
+      <w:r>
+        <w:rPr>
+          <w:rFonts w:ascii="Times New Roman" w:hAnsi="Times New Roman" w:cs="Times New Roman"/>
+          <w:sz w:val="28"/>
+          <w:szCs w:val="28"/>
+          <w:shd w:val="clear" w:color="auto" w:fill="FFFFFF"/>
+        </w:rPr>
+        <w:t>48</w:t>
+      </w:r>
+      <w:r>
+        <w:rPr>
+          <w:rFonts w:ascii="Times New Roman" w:hAnsi="Times New Roman" w:cs="Times New Roman"/>
+          <w:sz w:val="28"/>
+          <w:szCs w:val="28"/>
+          <w:shd w:val="clear" w:color="auto" w:fill="FFFFFF"/>
+        </w:rPr>
+        <w:t xml:space="preserve"> sec)</w:t>
+      </w:r>
+    </w:p>
+    <w:p>
+      <w:pPr>
+        <w:rPr>
+          <w:rFonts w:ascii="Times New Roman" w:hAnsi="Times New Roman" w:cs="Times New Roman"/>
+          <w:sz w:val="28"/>
+          <w:szCs w:val="28"/>
+          <w:shd w:val="clear" w:color="auto" w:fill="FFFFFF"/>
+        </w:rPr>
+      </w:pPr>
+      <w:r>
+        <w:rPr>
+          <w:rFonts w:ascii="Times New Roman" w:hAnsi="Times New Roman" w:cs="Times New Roman"/>
+          <w:sz w:val="28"/>
+          <w:szCs w:val="28"/>
+          <w:shd w:val="clear" w:color="auto" w:fill="FFFFFF"/>
+        </w:rPr>
+        <w:drawing>
+          <wp:inline distT="0" distB="0" distL="0" distR="0" wp14:anchorId="4F6D89F8" wp14:editId="6F784F53">
+            <wp:extent cx="6332855" cy="1266190"/>
+            <wp:effectExtent l="0" t="0" r="0" b="0"/>
+            <wp:docPr id="14" name="Picture 14"/>
+            <wp:cNvGraphicFramePr>
+              <a:graphicFrameLocks xmlns:a="http://schemas.openxmlformats.org/drawingml/2006/main" noChangeAspect="1"/>
+            </wp:cNvGraphicFramePr>
+            <a:graphic xmlns:a="http://schemas.openxmlformats.org/drawingml/2006/main">
+              <a:graphicData uri="http://schemas.openxmlformats.org/drawingml/2006/picture">
+                <pic:pic xmlns:pic="http://schemas.openxmlformats.org/drawingml/2006/picture">
+                  <pic:nvPicPr>
+                    <pic:cNvPr id="1" name=""/>
+                    <pic:cNvPicPr/>
+                  </pic:nvPicPr>
+                  <pic:blipFill>
+                    <a:blip r:embed="rId18"/>
+                    <a:stretch>
+                      <a:fillRect/>
+                    </a:stretch>
+                  </pic:blipFill>
+                  <pic:spPr>
+                    <a:xfrm>
+                      <a:off x="0" y="0"/>
+                      <a:ext cx="6332855" cy="1266190"/>
+                    </a:xfrm>
+                    <a:prstGeom prst="rect">
+                      <a:avLst/>
+                    </a:prstGeom>
+                  </pic:spPr>
+                </pic:pic>
+              </a:graphicData>
+            </a:graphic>
+          </wp:inline>
+        </w:drawing>
+      </w:r>
+    </w:p>
+    <w:p>
+      <w:pPr>
+        <w:jc w:val="center"/>
+        <w:rPr>
+          <w:rFonts w:ascii="Times New Roman" w:hAnsi="Times New Roman" w:cs="Times New Roman"/>
+          <w:sz w:val="28"/>
+          <w:szCs w:val="28"/>
+        </w:rPr>
+      </w:pPr>
+      <w:r>
+        <w:rPr>
+          <w:rFonts w:ascii="Times New Roman" w:hAnsi="Times New Roman" w:cs="Times New Roman"/>
+          <w:noProof/>
+          <w:sz w:val="28"/>
+          <w:szCs w:val="28"/>
+        </w:rPr>
+        <w:drawing>
+          <wp:inline distT="0" distB="0" distL="0" distR="0" wp14:anchorId="1F6EFF1C" wp14:editId="60173FDD">
+            <wp:extent cx="6322695" cy="3485515"/>
+            <wp:effectExtent l="0" t="0" r="1905" b="635"/>
+            <wp:docPr id="8" name="Picture 8"/>
+            <wp:cNvGraphicFramePr>
+              <a:graphicFrameLocks xmlns:a="http://schemas.openxmlformats.org/drawingml/2006/main" noChangeAspect="1"/>
+            </wp:cNvGraphicFramePr>
+            <a:graphic xmlns:a="http://schemas.openxmlformats.org/drawingml/2006/main">
+              <a:graphicData uri="http://schemas.openxmlformats.org/drawingml/2006/picture">
+                <pic:pic xmlns:pic="http://schemas.openxmlformats.org/drawingml/2006/picture">
+                  <pic:nvPicPr>
+                    <pic:cNvPr id="0" name="Picture 5"/>
+                    <pic:cNvPicPr>
+                      <a:picLocks noChangeAspect="1" noChangeArrowheads="1"/>
+                    </pic:cNvPicPr>
+                  </pic:nvPicPr>
+                  <pic:blipFill>
+                    <a:blip r:embed="rId19">
+                      <a:extLst>
+                        <a:ext uri="{28A0092B-C50C-407E-A947-70E740481C1C}">
+                          <a14:useLocalDpi xmlns:a14="http://schemas.microsoft.com/office/drawing/2010/main" val="0"/>
+                        </a:ext>
+                      </a:extLst>
+                    </a:blip>
+                    <a:srcRect/>
+                    <a:stretch>
+                      <a:fillRect/>
+                    </a:stretch>
+                  </pic:blipFill>
+                  <pic:spPr bwMode="auto">
+                    <a:xfrm>
+                      <a:off x="0" y="0"/>
+                      <a:ext cx="6322695" cy="3485515"/>
+                    </a:xfrm>
+                    <a:prstGeom prst="rect">
+                      <a:avLst/>
+                    </a:prstGeom>
+                    <a:noFill/>
+                    <a:ln>
+                      <a:noFill/>
+                    </a:ln>
+                  </pic:spPr>
+                </pic:pic>
+              </a:graphicData>
+            </a:graphic>
+          </wp:inline>
+        </w:drawing>
+      </w:r>
+    </w:p>
+    <w:p>
+      <w:pPr>
+        <w:rPr>
+          <w:rFonts w:ascii="Times New Roman" w:hAnsi="Times New Roman" w:cs="Times New Roman"/>
+          <w:sz w:val="28"/>
+          <w:szCs w:val="28"/>
+        </w:rPr>
+      </w:pPr>
+      <w:r>
+        <w:rPr>
+          <w:rFonts w:ascii="Times New Roman" w:hAnsi="Times New Roman" w:cs="Times New Roman"/>
+          <w:sz w:val="28"/>
+          <w:szCs w:val="28"/>
+        </w:rPr>
+        <w:t>CPU, Disk, Mem</w:t>
+      </w:r>
+    </w:p>
+    <w:p>
+      <w:pPr>
+        <w:rPr>
+          <w:rFonts w:ascii="Times New Roman" w:hAnsi="Times New Roman" w:cs="Times New Roman"/>
+          <w:sz w:val="28"/>
+          <w:szCs w:val="28"/>
+        </w:rPr>
+      </w:pPr>
+      <w:r>
+        <w:rPr>
+          <w:rFonts w:ascii="Times New Roman" w:hAnsi="Times New Roman" w:cs="Times New Roman"/>
+          <w:noProof/>
+          <w:sz w:val="28"/>
+          <w:szCs w:val="28"/>
+        </w:rPr>
+        <w:drawing>
+          <wp:inline distT="0" distB="0" distL="0" distR="0" wp14:anchorId="7D155A49" wp14:editId="20BE0227">
+            <wp:extent cx="6322695" cy="2571115"/>
+            <wp:effectExtent l="0" t="0" r="1905" b="635"/>
+            <wp:docPr id="9" name="Picture 9"/>
+            <wp:cNvGraphicFramePr>
+              <a:graphicFrameLocks xmlns:a="http://schemas.openxmlformats.org/drawingml/2006/main" noChangeAspect="1"/>
+            </wp:cNvGraphicFramePr>
+            <a:graphic xmlns:a="http://schemas.openxmlformats.org/drawingml/2006/main">
+              <a:graphicData uri="http://schemas.openxmlformats.org/drawingml/2006/picture">
+                <pic:pic xmlns:pic="http://schemas.openxmlformats.org/drawingml/2006/picture">
+                  <pic:nvPicPr>
+                    <pic:cNvPr id="0" name="Picture 6"/>
+                    <pic:cNvPicPr>
+                      <a:picLocks noChangeAspect="1" noChangeArrowheads="1"/>
+                    </pic:cNvPicPr>
+                  </pic:nvPicPr>
+                  <pic:blipFill>
+                    <a:blip r:embed="rId20">
+                      <a:extLst>
+                        <a:ext uri="{28A0092B-C50C-407E-A947-70E740481C1C}">
+                          <a14:useLocalDpi xmlns:a14="http://schemas.microsoft.com/office/drawing/2010/main" val="0"/>
+                        </a:ext>
+                      </a:extLst>
+                    </a:blip>
+                    <a:srcRect/>
+                    <a:stretch>
+                      <a:fillRect/>
+                    </a:stretch>
+                  </pic:blipFill>
+                  <pic:spPr bwMode="auto">
+                    <a:xfrm>
+                      <a:off x="0" y="0"/>
+                      <a:ext cx="6322695" cy="2571115"/>
+                    </a:xfrm>
+                    <a:prstGeom prst="rect">
+                      <a:avLst/>
+                    </a:prstGeom>
+                    <a:noFill/>
+                    <a:ln>
+                      <a:noFill/>
+                    </a:ln>
+                  </pic:spPr>
+                </pic:pic>
+              </a:graphicData>
+            </a:graphic>
+          </wp:inline>
+        </w:drawing>
+      </w:r>
+    </w:p>
+    <w:p>
+      <w:pPr>
+        <w:rPr>
+          <w:rFonts w:ascii="Times New Roman" w:hAnsi="Times New Roman" w:cs="Times New Roman"/>
+          <w:sz w:val="28"/>
+          <w:szCs w:val="28"/>
+        </w:rPr>
+      </w:pPr>
+    </w:p>
+    <w:p>
+      <w:pPr>
+        <w:rPr>
+          <w:rFonts w:ascii="Times New Roman" w:hAnsi="Times New Roman" w:cs="Times New Roman"/>
+          <w:sz w:val="28"/>
+          <w:szCs w:val="28"/>
+        </w:rPr>
+      </w:pPr>
+    </w:p>
+    <w:p>
+      <w:pPr>
+        <w:rPr>
+          <w:rFonts w:ascii="Times New Roman" w:hAnsi="Times New Roman" w:cs="Times New Roman"/>
+          <w:sz w:val="28"/>
+          <w:szCs w:val="28"/>
+        </w:rPr>
+      </w:pPr>
+      <w:r>
+        <w:rPr>
+          <w:rFonts w:ascii="Times New Roman" w:hAnsi="Times New Roman" w:cs="Times New Roman"/>
+          <w:sz w:val="28"/>
+          <w:szCs w:val="28"/>
+        </w:rPr>
+        <w:lastRenderedPageBreak/>
+        <w:t>Generating 996 posts with total timers 2 sec in post operation (17 min 47 sec)</w:t>
+      </w:r>
+    </w:p>
+    <w:p>
+      <w:pPr>
+        <w:jc w:val="center"/>
+        <w:rPr>
+          <w:rFonts w:ascii="Times New Roman" w:hAnsi="Times New Roman" w:cs="Times New Roman"/>
+          <w:sz w:val="28"/>
+          <w:szCs w:val="28"/>
+        </w:rPr>
+      </w:pPr>
+      <w:r>
+        <w:rPr>
+          <w:rFonts w:ascii="Times New Roman" w:hAnsi="Times New Roman" w:cs="Times New Roman"/>
+          <w:sz w:val="28"/>
+          <w:szCs w:val="28"/>
+        </w:rPr>
+        <w:drawing>
+          <wp:inline distT="0" distB="0" distL="0" distR="0" wp14:anchorId="4D3FBC06" wp14:editId="5F5587A0">
+            <wp:extent cx="5791200" cy="1332098"/>
+            <wp:effectExtent l="0" t="0" r="0" b="1905"/>
+            <wp:docPr id="1" name="Picture 1"/>
+            <wp:cNvGraphicFramePr>
+              <a:graphicFrameLocks xmlns:a="http://schemas.openxmlformats.org/drawingml/2006/main" noChangeAspect="1"/>
+            </wp:cNvGraphicFramePr>
+            <a:graphic xmlns:a="http://schemas.openxmlformats.org/drawingml/2006/main">
+              <a:graphicData uri="http://schemas.openxmlformats.org/drawingml/2006/picture">
+                <pic:pic xmlns:pic="http://schemas.openxmlformats.org/drawingml/2006/picture">
+                  <pic:nvPicPr>
+                    <pic:cNvPr id="1" name=""/>
+                    <pic:cNvPicPr/>
+                  </pic:nvPicPr>
+                  <pic:blipFill>
+                    <a:blip r:embed="rId21"/>
+                    <a:stretch>
+                      <a:fillRect/>
+                    </a:stretch>
+                  </pic:blipFill>
+                  <pic:spPr>
+                    <a:xfrm>
+                      <a:off x="0" y="0"/>
+                      <a:ext cx="5833438" cy="1341814"/>
+                    </a:xfrm>
+                    <a:prstGeom prst="rect">
+                      <a:avLst/>
+                    </a:prstGeom>
+                  </pic:spPr>
+                </pic:pic>
+              </a:graphicData>
+            </a:graphic>
+          </wp:inline>
+        </w:drawing>
+      </w:r>
+    </w:p>
+    <w:p>
+      <w:pPr>
+        <w:jc w:val="center"/>
+        <w:rPr>
+          <w:rFonts w:ascii="Times New Roman" w:hAnsi="Times New Roman" w:cs="Times New Roman"/>
+          <w:sz w:val="28"/>
+          <w:szCs w:val="28"/>
+        </w:rPr>
+      </w:pPr>
+    </w:p>
+    <w:p>
+      <w:pPr>
+        <w:jc w:val="center"/>
+        <w:rPr>
+          <w:rFonts w:ascii="Times New Roman" w:hAnsi="Times New Roman" w:cs="Times New Roman"/>
+          <w:sz w:val="28"/>
+          <w:szCs w:val="28"/>
+        </w:rPr>
+      </w:pPr>
+      <w:r>
+        <w:rPr>
+          <w:rFonts w:ascii="Times New Roman" w:hAnsi="Times New Roman" w:cs="Times New Roman"/>
+          <w:noProof/>
+          <w:sz w:val="28"/>
+          <w:szCs w:val="28"/>
+        </w:rPr>
+        <w:drawing>
+          <wp:inline distT="0" distB="0" distL="0" distR="0" wp14:anchorId="7406CA54" wp14:editId="37B993F7">
+            <wp:extent cx="5814646" cy="3205443"/>
+            <wp:effectExtent l="0" t="0" r="0" b="0"/>
+            <wp:docPr id="11" name="Picture 11"/>
+            <wp:cNvGraphicFramePr>
+              <a:graphicFrameLocks xmlns:a="http://schemas.openxmlformats.org/drawingml/2006/main" noChangeAspect="1"/>
+            </wp:cNvGraphicFramePr>
+            <a:graphic xmlns:a="http://schemas.openxmlformats.org/drawingml/2006/main">
+              <a:graphicData uri="http://schemas.openxmlformats.org/drawingml/2006/picture">
+                <pic:pic xmlns:pic="http://schemas.openxmlformats.org/drawingml/2006/picture">
+                  <pic:nvPicPr>
+                    <pic:cNvPr id="0" name="Picture 8"/>
+                    <pic:cNvPicPr>
+                      <a:picLocks noChangeAspect="1" noChangeArrowheads="1"/>
+                    </pic:cNvPicPr>
+                  </pic:nvPicPr>
+                  <pic:blipFill>
+                    <a:blip r:embed="rId22" cstate="print">
+                      <a:extLst>
+                        <a:ext uri="{28A0092B-C50C-407E-A947-70E740481C1C}">
+                          <a14:useLocalDpi xmlns:a14="http://schemas.microsoft.com/office/drawing/2010/main" val="0"/>
+                        </a:ext>
+                      </a:extLst>
+                    </a:blip>
+                    <a:srcRect/>
+                    <a:stretch>
+                      <a:fillRect/>
+                    </a:stretch>
+                  </pic:blipFill>
+                  <pic:spPr bwMode="auto">
+                    <a:xfrm>
+                      <a:off x="0" y="0"/>
+                      <a:ext cx="5833196" cy="3215669"/>
+                    </a:xfrm>
+                    <a:prstGeom prst="rect">
+                      <a:avLst/>
+                    </a:prstGeom>
+                    <a:noFill/>
+                    <a:ln>
+                      <a:noFill/>
+                    </a:ln>
+                  </pic:spPr>
+                </pic:pic>
+              </a:graphicData>
+            </a:graphic>
+          </wp:inline>
+        </w:drawing>
+      </w:r>
+    </w:p>
+    <w:p>
+      <w:pPr>
+        <w:jc w:val="center"/>
+        <w:rPr>
+          <w:rFonts w:ascii="Times New Roman" w:hAnsi="Times New Roman" w:cs="Times New Roman"/>
+          <w:sz w:val="28"/>
+          <w:szCs w:val="28"/>
+        </w:rPr>
+      </w:pPr>
+    </w:p>
+    <w:p>
+      <w:pPr>
+        <w:rPr>
+          <w:rFonts w:ascii="Times New Roman" w:hAnsi="Times New Roman" w:cs="Times New Roman"/>
+          <w:sz w:val="28"/>
+          <w:szCs w:val="28"/>
+        </w:rPr>
+      </w:pPr>
+      <w:r>
+        <w:rPr>
+          <w:rFonts w:ascii="Times New Roman" w:hAnsi="Times New Roman" w:cs="Times New Roman"/>
+          <w:sz w:val="28"/>
+          <w:szCs w:val="28"/>
+        </w:rPr>
+        <w:t>CPU, Disk, Mem</w:t>
+      </w:r>
+    </w:p>
+    <w:p>
+      <w:pPr>
+        <w:rPr>
+          <w:rFonts w:ascii="Times New Roman" w:hAnsi="Times New Roman" w:cs="Times New Roman"/>
+          <w:sz w:val="28"/>
+          <w:szCs w:val="28"/>
+        </w:rPr>
+      </w:pPr>
+    </w:p>
+    <w:p>
+      <w:pPr>
+        <w:jc w:val="center"/>
+        <w:rPr>
+          <w:rFonts w:ascii="Times New Roman" w:hAnsi="Times New Roman" w:cs="Times New Roman"/>
+          <w:sz w:val="28"/>
+          <w:szCs w:val="28"/>
+        </w:rPr>
+      </w:pPr>
+      <w:r>
+        <w:rPr>
+          <w:rFonts w:ascii="Times New Roman" w:hAnsi="Times New Roman" w:cs="Times New Roman"/>
+          <w:noProof/>
+          <w:sz w:val="28"/>
+          <w:szCs w:val="28"/>
+        </w:rPr>
+        <w:drawing>
+          <wp:inline distT="0" distB="0" distL="0" distR="0" wp14:anchorId="263BF9A3" wp14:editId="29158BDD">
+            <wp:extent cx="5978769" cy="2431258"/>
+            <wp:effectExtent l="0" t="0" r="3175" b="7620"/>
+            <wp:docPr id="12" name="Picture 12"/>
+            <wp:cNvGraphicFramePr>
+              <a:graphicFrameLocks xmlns:a="http://schemas.openxmlformats.org/drawingml/2006/main" noChangeAspect="1"/>
+            </wp:cNvGraphicFramePr>
+            <a:graphic xmlns:a="http://schemas.openxmlformats.org/drawingml/2006/main">
+              <a:graphicData uri="http://schemas.openxmlformats.org/drawingml/2006/picture">
+                <pic:pic xmlns:pic="http://schemas.openxmlformats.org/drawingml/2006/picture">
+                  <pic:nvPicPr>
+                    <pic:cNvPr id="0" name="Picture 9"/>
+                    <pic:cNvPicPr>
+                      <a:picLocks noChangeAspect="1" noChangeArrowheads="1"/>
+                    </pic:cNvPicPr>
+                  </pic:nvPicPr>
+                  <pic:blipFill>
+                    <a:blip r:embed="rId23">
+                      <a:extLst>
+                        <a:ext uri="{28A0092B-C50C-407E-A947-70E740481C1C}">
+                          <a14:useLocalDpi xmlns:a14="http://schemas.microsoft.com/office/drawing/2010/main" val="0"/>
+                        </a:ext>
+                      </a:extLst>
+                    </a:blip>
+                    <a:srcRect/>
+                    <a:stretch>
+                      <a:fillRect/>
+                    </a:stretch>
+                  </pic:blipFill>
+                  <pic:spPr bwMode="auto">
+                    <a:xfrm>
+                      <a:off x="0" y="0"/>
+                      <a:ext cx="6001587" cy="2440537"/>
+                    </a:xfrm>
+                    <a:prstGeom prst="rect">
+                      <a:avLst/>
+                    </a:prstGeom>
+                    <a:noFill/>
+                    <a:ln>
+                      <a:noFill/>
+                    </a:ln>
+                  </pic:spPr>
+                </pic:pic>
+              </a:graphicData>
+            </a:graphic>
+          </wp:inline>
+        </w:drawing>
+      </w:r>
+    </w:p>
+    <w:p>
+      <w:pPr>
+        <w:rPr>
+          <w:rFonts w:ascii="Times New Roman" w:hAnsi="Times New Roman" w:cs="Times New Roman"/>
+          <w:sz w:val="28"/>
+          <w:szCs w:val="28"/>
+        </w:rPr>
+      </w:pPr>
+      <w:r>
+        <w:rPr>
+          <w:rFonts w:ascii="Times New Roman" w:hAnsi="Times New Roman" w:cs="Times New Roman"/>
+          <w:sz w:val="28"/>
+          <w:szCs w:val="28"/>
+        </w:rPr>
+        <w:lastRenderedPageBreak/>
+        <w:t xml:space="preserve">Generating </w:t>
+      </w:r>
+      <w:r>
+        <w:rPr>
+          <w:rFonts w:ascii="Times New Roman" w:hAnsi="Times New Roman" w:cs="Times New Roman"/>
+          <w:sz w:val="28"/>
+          <w:szCs w:val="28"/>
+        </w:rPr>
+        <w:t>1004</w:t>
+      </w:r>
+      <w:r>
+        <w:rPr>
+          <w:rFonts w:ascii="Times New Roman" w:hAnsi="Times New Roman" w:cs="Times New Roman"/>
+          <w:sz w:val="28"/>
+          <w:szCs w:val="28"/>
+        </w:rPr>
+        <w:t xml:space="preserve"> posts with total timers </w:t>
+      </w:r>
+      <w:r>
+        <w:rPr>
+          <w:rFonts w:ascii="Times New Roman" w:hAnsi="Times New Roman" w:cs="Times New Roman"/>
+          <w:sz w:val="28"/>
+          <w:szCs w:val="28"/>
+        </w:rPr>
+        <w:t>600ms</w:t>
+      </w:r>
+      <w:r>
+        <w:rPr>
+          <w:rFonts w:ascii="Times New Roman" w:hAnsi="Times New Roman" w:cs="Times New Roman"/>
+          <w:sz w:val="28"/>
+          <w:szCs w:val="28"/>
+        </w:rPr>
+        <w:t xml:space="preserve"> sec in post operation (</w:t>
+      </w:r>
+      <w:r>
+        <w:rPr>
+          <w:rFonts w:ascii="Times New Roman" w:hAnsi="Times New Roman" w:cs="Times New Roman"/>
+          <w:sz w:val="28"/>
+          <w:szCs w:val="28"/>
+        </w:rPr>
+        <w:t>06</w:t>
+      </w:r>
+      <w:r>
+        <w:rPr>
+          <w:rFonts w:ascii="Times New Roman" w:hAnsi="Times New Roman" w:cs="Times New Roman"/>
+          <w:sz w:val="28"/>
+          <w:szCs w:val="28"/>
+        </w:rPr>
+        <w:t xml:space="preserve"> min </w:t>
+      </w:r>
+      <w:r>
+        <w:rPr>
+          <w:rFonts w:ascii="Times New Roman" w:hAnsi="Times New Roman" w:cs="Times New Roman"/>
+          <w:sz w:val="28"/>
+          <w:szCs w:val="28"/>
+        </w:rPr>
+        <w:t>04</w:t>
+      </w:r>
+      <w:r>
+        <w:rPr>
+          <w:rFonts w:ascii="Times New Roman" w:hAnsi="Times New Roman" w:cs="Times New Roman"/>
+          <w:sz w:val="28"/>
+          <w:szCs w:val="28"/>
+        </w:rPr>
+        <w:t xml:space="preserve"> sec)</w:t>
+      </w:r>
+    </w:p>
+    <w:p>
+      <w:pPr>
+        <w:rPr>
+          <w:rFonts w:ascii="Times New Roman" w:hAnsi="Times New Roman" w:cs="Times New Roman"/>
+          <w:sz w:val="28"/>
+          <w:szCs w:val="28"/>
+        </w:rPr>
+      </w:pPr>
+    </w:p>
+    <w:p>
+      <w:pPr>
+        <w:jc w:val="center"/>
+        <w:rPr>
+          <w:rFonts w:ascii="Times New Roman" w:hAnsi="Times New Roman" w:cs="Times New Roman"/>
+          <w:sz w:val="28"/>
+          <w:szCs w:val="28"/>
+        </w:rPr>
+      </w:pPr>
+      <w:r>
+        <w:rPr>
+          <w:rFonts w:ascii="Times New Roman" w:hAnsi="Times New Roman" w:cs="Times New Roman"/>
+          <w:sz w:val="28"/>
+          <w:szCs w:val="28"/>
+        </w:rPr>
+        <w:drawing>
+          <wp:inline distT="0" distB="0" distL="0" distR="0" wp14:anchorId="277AF1F5" wp14:editId="688307C5">
+            <wp:extent cx="6064739" cy="1354274"/>
+            <wp:effectExtent l="0" t="0" r="0" b="0"/>
+            <wp:docPr id="17" name="Picture 17"/>
+            <wp:cNvGraphicFramePr>
+              <a:graphicFrameLocks xmlns:a="http://schemas.openxmlformats.org/drawingml/2006/main" noChangeAspect="1"/>
+            </wp:cNvGraphicFramePr>
+            <a:graphic xmlns:a="http://schemas.openxmlformats.org/drawingml/2006/main">
+              <a:graphicData uri="http://schemas.openxmlformats.org/drawingml/2006/picture">
+                <pic:pic xmlns:pic="http://schemas.openxmlformats.org/drawingml/2006/picture">
+                  <pic:nvPicPr>
+                    <pic:cNvPr id="1" name=""/>
+                    <pic:cNvPicPr/>
+                  </pic:nvPicPr>
+                  <pic:blipFill>
+                    <a:blip r:embed="rId24"/>
+                    <a:stretch>
+                      <a:fillRect/>
+                    </a:stretch>
+                  </pic:blipFill>
+                  <pic:spPr>
+                    <a:xfrm>
+                      <a:off x="0" y="0"/>
+                      <a:ext cx="6098001" cy="1361701"/>
+                    </a:xfrm>
+                    <a:prstGeom prst="rect">
+                      <a:avLst/>
+                    </a:prstGeom>
+                  </pic:spPr>
+                </pic:pic>
+              </a:graphicData>
+            </a:graphic>
+          </wp:inline>
+        </w:drawing>
+      </w:r>
+    </w:p>
+    <w:p>
+      <w:pPr>
+        <w:rPr>
+          <w:rFonts w:ascii="Times New Roman" w:hAnsi="Times New Roman" w:cs="Times New Roman"/>
+          <w:sz w:val="28"/>
+          <w:szCs w:val="28"/>
+        </w:rPr>
+      </w:pPr>
+    </w:p>
+    <w:p>
+      <w:pPr>
+        <w:jc w:val="center"/>
+        <w:rPr>
+          <w:rFonts w:ascii="Times New Roman" w:hAnsi="Times New Roman" w:cs="Times New Roman"/>
+          <w:sz w:val="28"/>
+          <w:szCs w:val="28"/>
+        </w:rPr>
+      </w:pPr>
+      <w:r>
+        <w:rPr>
+          <w:rFonts w:ascii="Times New Roman" w:hAnsi="Times New Roman" w:cs="Times New Roman"/>
+          <w:noProof/>
+          <w:sz w:val="28"/>
+          <w:szCs w:val="28"/>
+        </w:rPr>
+        <w:drawing>
+          <wp:inline distT="0" distB="0" distL="0" distR="0" wp14:anchorId="3A597CE1" wp14:editId="460F33ED">
+            <wp:extent cx="5619261" cy="3097733"/>
+            <wp:effectExtent l="0" t="0" r="635" b="7620"/>
+            <wp:docPr id="15" name="Picture 15"/>
+            <wp:cNvGraphicFramePr>
+              <a:graphicFrameLocks xmlns:a="http://schemas.openxmlformats.org/drawingml/2006/main" noChangeAspect="1"/>
+            </wp:cNvGraphicFramePr>
+            <a:graphic xmlns:a="http://schemas.openxmlformats.org/drawingml/2006/main">
+              <a:graphicData uri="http://schemas.openxmlformats.org/drawingml/2006/picture">
+                <pic:pic xmlns:pic="http://schemas.openxmlformats.org/drawingml/2006/picture">
+                  <pic:nvPicPr>
+                    <pic:cNvPr id="0" name="Picture 10"/>
+                    <pic:cNvPicPr>
+                      <a:picLocks noChangeAspect="1" noChangeArrowheads="1"/>
+                    </pic:cNvPicPr>
+                  </pic:nvPicPr>
+                  <pic:blipFill>
+                    <a:blip r:embed="rId25" cstate="print">
+                      <a:extLst>
+                        <a:ext uri="{28A0092B-C50C-407E-A947-70E740481C1C}">
+                          <a14:useLocalDpi xmlns:a14="http://schemas.microsoft.com/office/drawing/2010/main" val="0"/>
+                        </a:ext>
+                      </a:extLst>
+                    </a:blip>
+                    <a:srcRect/>
+                    <a:stretch>
+                      <a:fillRect/>
+                    </a:stretch>
+                  </pic:blipFill>
+                  <pic:spPr bwMode="auto">
+                    <a:xfrm>
+                      <a:off x="0" y="0"/>
+                      <a:ext cx="5646152" cy="3112557"/>
+                    </a:xfrm>
+                    <a:prstGeom prst="rect">
+                      <a:avLst/>
+                    </a:prstGeom>
+                    <a:noFill/>
+                    <a:ln>
+                      <a:noFill/>
+                    </a:ln>
+                  </pic:spPr>
+                </pic:pic>
+              </a:graphicData>
+            </a:graphic>
+          </wp:inline>
+        </w:drawing>
+      </w:r>
+    </w:p>
+    <w:p>
+      <w:pPr>
+        <w:jc w:val="center"/>
+        <w:rPr>
+          <w:rFonts w:ascii="Times New Roman" w:hAnsi="Times New Roman" w:cs="Times New Roman"/>
+          <w:sz w:val="28"/>
+          <w:szCs w:val="28"/>
+        </w:rPr>
+      </w:pPr>
+    </w:p>
+    <w:p>
+      <w:pPr>
+        <w:rPr>
+          <w:rFonts w:ascii="Times New Roman" w:hAnsi="Times New Roman" w:cs="Times New Roman"/>
+          <w:sz w:val="28"/>
+          <w:szCs w:val="28"/>
+        </w:rPr>
+      </w:pPr>
+      <w:r>
+        <w:rPr>
+          <w:rFonts w:ascii="Times New Roman" w:hAnsi="Times New Roman" w:cs="Times New Roman"/>
+          <w:sz w:val="28"/>
+          <w:szCs w:val="28"/>
+        </w:rPr>
+        <w:t>CPU, Disk, Mem</w:t>
+      </w:r>
+    </w:p>
+    <w:p>
+      <w:pPr>
+        <w:rPr>
+          <w:rFonts w:ascii="Times New Roman" w:hAnsi="Times New Roman" w:cs="Times New Roman"/>
+          <w:sz w:val="28"/>
+          <w:szCs w:val="28"/>
+        </w:rPr>
+      </w:pPr>
+    </w:p>
+    <w:p>
+      <w:pPr>
+        <w:jc w:val="center"/>
+        <w:rPr>
+          <w:rFonts w:ascii="Times New Roman" w:hAnsi="Times New Roman" w:cs="Times New Roman"/>
+          <w:sz w:val="28"/>
+          <w:szCs w:val="28"/>
+        </w:rPr>
+      </w:pPr>
+      <w:r>
+        <w:rPr>
+          <w:rFonts w:ascii="Times New Roman" w:hAnsi="Times New Roman" w:cs="Times New Roman"/>
+          <w:noProof/>
+          <w:sz w:val="28"/>
+          <w:szCs w:val="28"/>
+        </w:rPr>
+        <w:drawing>
+          <wp:inline distT="0" distB="0" distL="0" distR="0" wp14:anchorId="492F8F86" wp14:editId="3AA85183">
+            <wp:extent cx="5619261" cy="2285064"/>
+            <wp:effectExtent l="0" t="0" r="635" b="1270"/>
+            <wp:docPr id="16" name="Picture 16"/>
+            <wp:cNvGraphicFramePr>
+              <a:graphicFrameLocks xmlns:a="http://schemas.openxmlformats.org/drawingml/2006/main" noChangeAspect="1"/>
+            </wp:cNvGraphicFramePr>
+            <a:graphic xmlns:a="http://schemas.openxmlformats.org/drawingml/2006/main">
+              <a:graphicData uri="http://schemas.openxmlformats.org/drawingml/2006/picture">
+                <pic:pic xmlns:pic="http://schemas.openxmlformats.org/drawingml/2006/picture">
+                  <pic:nvPicPr>
+                    <pic:cNvPr id="0" name="Picture 11"/>
+                    <pic:cNvPicPr>
+                      <a:picLocks noChangeAspect="1" noChangeArrowheads="1"/>
+                    </pic:cNvPicPr>
+                  </pic:nvPicPr>
+                  <pic:blipFill>
+                    <a:blip r:embed="rId26" cstate="print">
+                      <a:extLst>
+                        <a:ext uri="{28A0092B-C50C-407E-A947-70E740481C1C}">
+                          <a14:useLocalDpi xmlns:a14="http://schemas.microsoft.com/office/drawing/2010/main" val="0"/>
+                        </a:ext>
+                      </a:extLst>
+                    </a:blip>
+                    <a:srcRect/>
+                    <a:stretch>
+                      <a:fillRect/>
+                    </a:stretch>
+                  </pic:blipFill>
+                  <pic:spPr bwMode="auto">
+                    <a:xfrm>
+                      <a:off x="0" y="0"/>
+                      <a:ext cx="5689187" cy="2313499"/>
+                    </a:xfrm>
+                    <a:prstGeom prst="rect">
+                      <a:avLst/>
+                    </a:prstGeom>
+                    <a:noFill/>
+                    <a:ln>
+                      <a:noFill/>
+                    </a:ln>
+                  </pic:spPr>
+                </pic:pic>
+              </a:graphicData>
+            </a:graphic>
+          </wp:inline>
+        </w:drawing>
+      </w:r>
+    </w:p>
+    <w:p>
+      <w:pPr>
+        <w:rPr>
+          <w:rFonts w:ascii="Times New Roman" w:hAnsi="Times New Roman" w:cs="Times New Roman"/>
+          <w:sz w:val="28"/>
+          <w:szCs w:val="28"/>
+        </w:rPr>
+      </w:pPr>
+      <w:r>
+        <w:rPr>
+          <w:rFonts w:ascii="Times New Roman" w:hAnsi="Times New Roman" w:cs="Times New Roman"/>
+          <w:sz w:val="28"/>
+          <w:szCs w:val="28"/>
+        </w:rPr>
+        <w:lastRenderedPageBreak/>
+        <w:t>Generating 100</w:t>
+      </w:r>
+      <w:r>
+        <w:rPr>
+          <w:rFonts w:ascii="Times New Roman" w:hAnsi="Times New Roman" w:cs="Times New Roman"/>
+          <w:sz w:val="28"/>
+          <w:szCs w:val="28"/>
+        </w:rPr>
+        <w:t>0</w:t>
+      </w:r>
+      <w:r>
+        <w:rPr>
+          <w:rFonts w:ascii="Times New Roman" w:hAnsi="Times New Roman" w:cs="Times New Roman"/>
+          <w:sz w:val="28"/>
+          <w:szCs w:val="28"/>
+        </w:rPr>
+        <w:t xml:space="preserve"> posts with total timers </w:t>
+      </w:r>
+      <w:r>
+        <w:rPr>
+          <w:rFonts w:ascii="Times New Roman" w:hAnsi="Times New Roman" w:cs="Times New Roman"/>
+          <w:sz w:val="28"/>
+          <w:szCs w:val="28"/>
+        </w:rPr>
+        <w:t>100</w:t>
+      </w:r>
+      <w:r>
+        <w:rPr>
+          <w:rFonts w:ascii="Times New Roman" w:hAnsi="Times New Roman" w:cs="Times New Roman"/>
+          <w:sz w:val="28"/>
+          <w:szCs w:val="28"/>
+        </w:rPr>
+        <w:t>ms sec in post operation (0</w:t>
+      </w:r>
+      <w:r>
+        <w:rPr>
+          <w:rFonts w:ascii="Times New Roman" w:hAnsi="Times New Roman" w:cs="Times New Roman"/>
+          <w:sz w:val="28"/>
+          <w:szCs w:val="28"/>
+        </w:rPr>
+        <w:t>2</w:t>
+      </w:r>
+      <w:r>
+        <w:rPr>
+          <w:rFonts w:ascii="Times New Roman" w:hAnsi="Times New Roman" w:cs="Times New Roman"/>
+          <w:sz w:val="28"/>
+          <w:szCs w:val="28"/>
+        </w:rPr>
+        <w:t xml:space="preserve"> min </w:t>
+      </w:r>
+      <w:r>
+        <w:rPr>
+          <w:rFonts w:ascii="Times New Roman" w:hAnsi="Times New Roman" w:cs="Times New Roman"/>
+          <w:sz w:val="28"/>
+          <w:szCs w:val="28"/>
+        </w:rPr>
+        <w:t>28</w:t>
+      </w:r>
+      <w:r>
+        <w:rPr>
+          <w:rFonts w:ascii="Times New Roman" w:hAnsi="Times New Roman" w:cs="Times New Roman"/>
+          <w:sz w:val="28"/>
+          <w:szCs w:val="28"/>
+        </w:rPr>
+        <w:t xml:space="preserve"> sec)</w:t>
+      </w:r>
+    </w:p>
+    <w:p>
+      <w:pPr>
+        <w:jc w:val="center"/>
+        <w:rPr>
+          <w:rFonts w:ascii="Times New Roman" w:hAnsi="Times New Roman" w:cs="Times New Roman"/>
+          <w:sz w:val="28"/>
+          <w:szCs w:val="28"/>
+        </w:rPr>
+      </w:pPr>
+      <w:r>
+        <w:rPr>
+          <w:rFonts w:ascii="Times New Roman" w:hAnsi="Times New Roman" w:cs="Times New Roman"/>
+          <w:noProof/>
+          <w:sz w:val="28"/>
+          <w:szCs w:val="28"/>
+        </w:rPr>
+        <w:drawing>
+          <wp:inline distT="0" distB="0" distL="0" distR="0" wp14:anchorId="3F6F027C" wp14:editId="20BF26DD">
+            <wp:extent cx="6329045" cy="1447165"/>
+            <wp:effectExtent l="0" t="0" r="0" b="635"/>
+            <wp:docPr id="22" name="Picture 22"/>
+            <wp:cNvGraphicFramePr>
+              <a:graphicFrameLocks xmlns:a="http://schemas.openxmlformats.org/drawingml/2006/main" noChangeAspect="1"/>
+            </wp:cNvGraphicFramePr>
+            <a:graphic xmlns:a="http://schemas.openxmlformats.org/drawingml/2006/main">
+              <a:graphicData uri="http://schemas.openxmlformats.org/drawingml/2006/picture">
+                <pic:pic xmlns:pic="http://schemas.openxmlformats.org/drawingml/2006/picture">
+                  <pic:nvPicPr>
+                    <pic:cNvPr id="0" name="Picture 12"/>
+                    <pic:cNvPicPr>
+                      <a:picLocks noChangeAspect="1" noChangeArrowheads="1"/>
+                    </pic:cNvPicPr>
+                  </pic:nvPicPr>
+                  <pic:blipFill>
+                    <a:blip r:embed="rId27">
+                      <a:extLst>
+                        <a:ext uri="{28A0092B-C50C-407E-A947-70E740481C1C}">
+                          <a14:useLocalDpi xmlns:a14="http://schemas.microsoft.com/office/drawing/2010/main" val="0"/>
+                        </a:ext>
+                      </a:extLst>
+                    </a:blip>
+                    <a:srcRect/>
+                    <a:stretch>
+                      <a:fillRect/>
+                    </a:stretch>
+                  </pic:blipFill>
+                  <pic:spPr bwMode="auto">
+                    <a:xfrm>
+                      <a:off x="0" y="0"/>
+                      <a:ext cx="6329045" cy="1447165"/>
+                    </a:xfrm>
+                    <a:prstGeom prst="rect">
+                      <a:avLst/>
+                    </a:prstGeom>
+                    <a:noFill/>
+                    <a:ln>
+                      <a:noFill/>
+                    </a:ln>
+                  </pic:spPr>
+                </pic:pic>
+              </a:graphicData>
+            </a:graphic>
+          </wp:inline>
+        </w:drawing>
+      </w:r>
+    </w:p>
+    <w:p>
+      <w:pPr>
+        <w:rPr>
+          <w:rFonts w:ascii="Times New Roman" w:hAnsi="Times New Roman" w:cs="Times New Roman"/>
+          <w:sz w:val="28"/>
+          <w:szCs w:val="28"/>
+        </w:rPr>
+      </w:pPr>
+    </w:p>
+    <w:p>
+      <w:pPr>
+        <w:jc w:val="center"/>
+        <w:rPr>
+          <w:rFonts w:ascii="Times New Roman" w:hAnsi="Times New Roman" w:cs="Times New Roman"/>
+          <w:sz w:val="28"/>
+          <w:szCs w:val="28"/>
+        </w:rPr>
+      </w:pPr>
+      <w:r>
+        <w:rPr>
+          <w:rFonts w:ascii="Times New Roman" w:hAnsi="Times New Roman" w:cs="Times New Roman"/>
+          <w:sz w:val="28"/>
+          <w:szCs w:val="28"/>
+        </w:rPr>
+        <w:drawing>
+          <wp:inline distT="0" distB="0" distL="0" distR="0" wp14:anchorId="752ABFA3" wp14:editId="48B9BE1F">
+            <wp:extent cx="5688000" cy="3133448"/>
+            <wp:effectExtent l="0" t="0" r="8255" b="0"/>
+            <wp:docPr id="23" name="Picture 23"/>
+            <wp:cNvGraphicFramePr>
+              <a:graphicFrameLocks xmlns:a="http://schemas.openxmlformats.org/drawingml/2006/main" noChangeAspect="1"/>
+            </wp:cNvGraphicFramePr>
+            <a:graphic xmlns:a="http://schemas.openxmlformats.org/drawingml/2006/main">
+              <a:graphicData uri="http://schemas.openxmlformats.org/drawingml/2006/picture">
+                <pic:pic xmlns:pic="http://schemas.openxmlformats.org/drawingml/2006/picture">
+                  <pic:nvPicPr>
+                    <pic:cNvPr id="1" name=""/>
+                    <pic:cNvPicPr/>
+                  </pic:nvPicPr>
+                  <pic:blipFill>
+                    <a:blip r:embed="rId28"/>
+                    <a:stretch>
+                      <a:fillRect/>
+                    </a:stretch>
+                  </pic:blipFill>
+                  <pic:spPr>
+                    <a:xfrm>
+                      <a:off x="0" y="0"/>
+                      <a:ext cx="5709517" cy="3145301"/>
+                    </a:xfrm>
+                    <a:prstGeom prst="rect">
+                      <a:avLst/>
+                    </a:prstGeom>
+                  </pic:spPr>
+                </pic:pic>
+              </a:graphicData>
+            </a:graphic>
+          </wp:inline>
+        </w:drawing>
+      </w:r>
+    </w:p>
+    <w:p>
+      <w:pPr>
+        <w:rPr>
+          <w:rFonts w:ascii="Times New Roman" w:hAnsi="Times New Roman" w:cs="Times New Roman"/>
+          <w:sz w:val="28"/>
+          <w:szCs w:val="28"/>
+        </w:rPr>
+      </w:pPr>
+      <w:r>
+        <w:rPr>
+          <w:rFonts w:ascii="Times New Roman" w:hAnsi="Times New Roman" w:cs="Times New Roman"/>
+          <w:sz w:val="28"/>
+          <w:szCs w:val="28"/>
+        </w:rPr>
+        <w:t>CPU, Disk, Mem</w:t>
+      </w:r>
+    </w:p>
+    <w:p>
+      <w:pPr>
+        <w:jc w:val="center"/>
+        <w:rPr>
+          <w:rFonts w:ascii="Times New Roman" w:hAnsi="Times New Roman" w:cs="Times New Roman"/>
+          <w:sz w:val="28"/>
+          <w:szCs w:val="28"/>
+        </w:rPr>
+      </w:pPr>
+      <w:r>
+        <w:rPr>
+          <w:rFonts w:ascii="Times New Roman" w:hAnsi="Times New Roman" w:cs="Times New Roman"/>
+          <w:sz w:val="28"/>
+          <w:szCs w:val="28"/>
+        </w:rPr>
+        <w:drawing>
+          <wp:inline distT="0" distB="0" distL="0" distR="0" wp14:anchorId="60703B18" wp14:editId="77BDA67D">
+            <wp:extent cx="5716800" cy="2326731"/>
+            <wp:effectExtent l="0" t="0" r="0" b="0"/>
+            <wp:docPr id="24" name="Picture 24"/>
+            <wp:cNvGraphicFramePr>
+              <a:graphicFrameLocks xmlns:a="http://schemas.openxmlformats.org/drawingml/2006/main" noChangeAspect="1"/>
+            </wp:cNvGraphicFramePr>
+            <a:graphic xmlns:a="http://schemas.openxmlformats.org/drawingml/2006/main">
+              <a:graphicData uri="http://schemas.openxmlformats.org/drawingml/2006/picture">
+                <pic:pic xmlns:pic="http://schemas.openxmlformats.org/drawingml/2006/picture">
+                  <pic:nvPicPr>
+                    <pic:cNvPr id="1" name=""/>
+                    <pic:cNvPicPr/>
+                  </pic:nvPicPr>
+                  <pic:blipFill>
+                    <a:blip r:embed="rId29"/>
+                    <a:stretch>
+                      <a:fillRect/>
+                    </a:stretch>
+                  </pic:blipFill>
+                  <pic:spPr>
+                    <a:xfrm>
+                      <a:off x="0" y="0"/>
+                      <a:ext cx="5747130" cy="2339075"/>
+                    </a:xfrm>
+                    <a:prstGeom prst="rect">
+                      <a:avLst/>
+                    </a:prstGeom>
+                  </pic:spPr>
+                </pic:pic>
+              </a:graphicData>
+            </a:graphic>
+          </wp:inline>
+        </w:drawing>
+      </w:r>
+    </w:p>
+    <w:p>
+      <w:pPr>
+        <w:rPr>
+          <w:rFonts w:ascii="Times New Roman" w:hAnsi="Times New Roman" w:cs="Times New Roman"/>
+          <w:sz w:val="28"/>
+          <w:szCs w:val="28"/>
+        </w:rPr>
+      </w:pPr>
+    </w:p>
+    <w:p>
+      <w:pPr>
+        <w:rPr>
+          <w:rFonts w:ascii="Times New Roman" w:hAnsi="Times New Roman" w:cs="Times New Roman"/>
+          <w:sz w:val="28"/>
+          <w:szCs w:val="28"/>
         </w:rPr>
       </w:pPr>
     </w:p>
@@ -2819,7 +4229,7 @@
         <a:p>
           <a:r>
             <a:rPr lang="en-US"/>
-            <a:t>While controller</a:t>
+            <a:t>X100,1000,2000</a:t>
           </a:r>
           <a:br>
             <a:rPr lang="en-US"/>
@@ -2973,7 +4383,7 @@
   <dgm:whole/>
   <dgm:extLst>
     <a:ext uri="http://schemas.microsoft.com/office/drawing/2008/diagram">
-      <dsp:dataModelExt xmlns:dsp="http://schemas.microsoft.com/office/drawing/2008/diagram" relId="rId10" minVer="http://schemas.openxmlformats.org/drawingml/2006/diagram"/>
+      <dsp:dataModelExt xmlns:dsp="http://schemas.microsoft.com/office/drawing/2008/diagram" relId="rId11" minVer="http://schemas.openxmlformats.org/drawingml/2006/diagram"/>
     </a:ext>
   </dgm:extLst>
 </dgm:dataModel>
@@ -3039,12 +4449,12 @@
         </a:fontRef>
       </dsp:style>
       <dsp:txBody>
-        <a:bodyPr spcFirstLastPara="0" vert="horz" wrap="square" lIns="49530" tIns="49530" rIns="49530" bIns="49530" numCol="1" spcCol="1270" anchor="ctr" anchorCtr="0">
+        <a:bodyPr spcFirstLastPara="0" vert="horz" wrap="square" lIns="45720" tIns="45720" rIns="45720" bIns="45720" numCol="1" spcCol="1270" anchor="ctr" anchorCtr="0">
           <a:noAutofit/>
         </a:bodyPr>
         <a:lstStyle/>
         <a:p>
-          <a:pPr marL="0" lvl="0" indent="0" algn="ctr" defTabSz="577850">
+          <a:pPr marL="0" lvl="0" indent="0" algn="ctr" defTabSz="533400">
             <a:lnSpc>
               <a:spcPct val="90000"/>
             </a:lnSpc>
@@ -3057,7 +4467,7 @@
             <a:buNone/>
           </a:pPr>
           <a:r>
-            <a:rPr lang="en-US" sz="1300" kern="1200"/>
+            <a:rPr lang="en-US" sz="1200" kern="1200"/>
             <a:t>Log in page</a:t>
           </a:r>
         </a:p>
@@ -3189,12 +4599,12 @@
         </a:fontRef>
       </dsp:style>
       <dsp:txBody>
-        <a:bodyPr spcFirstLastPara="0" vert="horz" wrap="square" lIns="49530" tIns="49530" rIns="49530" bIns="49530" numCol="1" spcCol="1270" anchor="ctr" anchorCtr="0">
+        <a:bodyPr spcFirstLastPara="0" vert="horz" wrap="square" lIns="45720" tIns="45720" rIns="45720" bIns="45720" numCol="1" spcCol="1270" anchor="ctr" anchorCtr="0">
           <a:noAutofit/>
         </a:bodyPr>
         <a:lstStyle/>
         <a:p>
-          <a:pPr marL="0" lvl="0" indent="0" algn="ctr" defTabSz="577850">
+          <a:pPr marL="0" lvl="0" indent="0" algn="ctr" defTabSz="533400">
             <a:lnSpc>
               <a:spcPct val="90000"/>
             </a:lnSpc>
@@ -3207,7 +4617,7 @@
             <a:buNone/>
           </a:pPr>
           <a:r>
-            <a:rPr lang="en-US" sz="1300" kern="1200"/>
+            <a:rPr lang="en-US" sz="1200" kern="1200"/>
             <a:t>Log in</a:t>
           </a:r>
         </a:p>
@@ -3339,12 +4749,12 @@
         </a:fontRef>
       </dsp:style>
       <dsp:txBody>
-        <a:bodyPr spcFirstLastPara="0" vert="horz" wrap="square" lIns="49530" tIns="49530" rIns="49530" bIns="49530" numCol="1" spcCol="1270" anchor="ctr" anchorCtr="0">
+        <a:bodyPr spcFirstLastPara="0" vert="horz" wrap="square" lIns="45720" tIns="45720" rIns="45720" bIns="45720" numCol="1" spcCol="1270" anchor="ctr" anchorCtr="0">
           <a:noAutofit/>
         </a:bodyPr>
         <a:lstStyle/>
         <a:p>
-          <a:pPr marL="0" lvl="0" indent="0" algn="ctr" defTabSz="577850">
+          <a:pPr marL="0" lvl="0" indent="0" algn="ctr" defTabSz="533400">
             <a:lnSpc>
               <a:spcPct val="90000"/>
             </a:lnSpc>
@@ -3357,7 +4767,7 @@
             <a:buNone/>
           </a:pPr>
           <a:r>
-            <a:rPr lang="en-US" sz="1300" kern="1200"/>
+            <a:rPr lang="en-US" sz="1200" kern="1200"/>
             <a:t>Post page</a:t>
           </a:r>
         </a:p>
@@ -3489,12 +4899,12 @@
         </a:fontRef>
       </dsp:style>
       <dsp:txBody>
-        <a:bodyPr spcFirstLastPara="0" vert="horz" wrap="square" lIns="49530" tIns="49530" rIns="49530" bIns="49530" numCol="1" spcCol="1270" anchor="ctr" anchorCtr="0">
+        <a:bodyPr spcFirstLastPara="0" vert="horz" wrap="square" lIns="45720" tIns="45720" rIns="45720" bIns="45720" numCol="1" spcCol="1270" anchor="ctr" anchorCtr="0">
           <a:noAutofit/>
         </a:bodyPr>
         <a:lstStyle/>
         <a:p>
-          <a:pPr marL="0" lvl="0" indent="0" algn="ctr" defTabSz="577850">
+          <a:pPr marL="0" lvl="0" indent="0" algn="ctr" defTabSz="533400">
             <a:lnSpc>
               <a:spcPct val="90000"/>
             </a:lnSpc>
@@ -3507,7 +4917,7 @@
             <a:buNone/>
           </a:pPr>
           <a:r>
-            <a:rPr lang="en-US" sz="1300" kern="1200"/>
+            <a:rPr lang="en-US" sz="1200" kern="1200"/>
             <a:t>Add new post page</a:t>
           </a:r>
         </a:p>
@@ -3639,12 +5049,12 @@
         </a:fontRef>
       </dsp:style>
       <dsp:txBody>
-        <a:bodyPr spcFirstLastPara="0" vert="horz" wrap="square" lIns="49530" tIns="49530" rIns="49530" bIns="49530" numCol="1" spcCol="1270" anchor="ctr" anchorCtr="0">
+        <a:bodyPr spcFirstLastPara="0" vert="horz" wrap="square" lIns="41910" tIns="41910" rIns="41910" bIns="41910" numCol="1" spcCol="1270" anchor="ctr" anchorCtr="0">
           <a:noAutofit/>
         </a:bodyPr>
         <a:lstStyle/>
         <a:p>
-          <a:pPr marL="0" lvl="0" indent="0" algn="ctr" defTabSz="577850">
+          <a:pPr marL="0" lvl="0" indent="0" algn="ctr" defTabSz="488950">
             <a:lnSpc>
               <a:spcPct val="90000"/>
             </a:lnSpc>
@@ -3657,14 +5067,14 @@
             <a:buNone/>
           </a:pPr>
           <a:r>
-            <a:rPr lang="en-US" sz="1300" kern="1200"/>
-            <a:t>While controller</a:t>
+            <a:rPr lang="en-US" sz="1100" kern="1200"/>
+            <a:t>X100,1000,2000</a:t>
           </a:r>
           <a:br>
-            <a:rPr lang="en-US" sz="1300" kern="1200"/>
+            <a:rPr lang="en-US" sz="1100" kern="1200"/>
           </a:br>
           <a:r>
-            <a:rPr lang="en-US" sz="1300" kern="1200"/>
+            <a:rPr lang="en-US" sz="1100" kern="1200"/>
             <a:t>Publish post</a:t>
           </a:r>
         </a:p>
@@ -5151,4 +6561,16 @@
     </a:ext>
   </a:extLst>
 </a:theme>
+</file>
+
+<file path=customXml/item1.xml><?xml version="1.0" encoding="utf-8"?>
+<b:Sources xmlns:b="http://schemas.openxmlformats.org/officeDocument/2006/bibliography" xmlns="http://schemas.openxmlformats.org/officeDocument/2006/bibliography" SelectedStyle="\APASixthEditionOfficeOnline.xsl" StyleName="APA" Version="6"/>
+</file>
+
+<file path=customXml/itemProps1.xml><?xml version="1.0" encoding="utf-8"?>
+<ds:datastoreItem xmlns:ds="http://schemas.openxmlformats.org/officeDocument/2006/customXml" ds:itemID="{0ABF9890-DD4F-4F8E-9C5E-E7AA32A2BC43}">
+  <ds:schemaRefs>
+    <ds:schemaRef ds:uri="http://schemas.openxmlformats.org/officeDocument/2006/bibliography"/>
+  </ds:schemaRefs>
+</ds:datastoreItem>
 </file>
</xml_diff>

<commit_message>
Added data do task2 report about system recovery
</commit_message>
<xml_diff>
--- a/jmeter_tasks/task2/BE_task2.docx
+++ b/jmeter_tasks/task2/BE_task2.docx
@@ -239,25 +239,7 @@
           <w:sz w:val="28"/>
           <w:szCs w:val="28"/>
         </w:rPr>
-        <w:t xml:space="preserve">Data was generated and time was measured. Now we </w:t>
-      </w:r>
-      <w:proofErr w:type="gramStart"/>
-      <w:r>
-        <w:rPr>
-          <w:rFonts w:ascii="Times New Roman" w:hAnsi="Times New Roman" w:cs="Times New Roman"/>
-          <w:sz w:val="28"/>
-          <w:szCs w:val="28"/>
-        </w:rPr>
-        <w:t>are able to</w:t>
-      </w:r>
-      <w:proofErr w:type="gramEnd"/>
-      <w:r>
-        <w:rPr>
-          <w:rFonts w:ascii="Times New Roman" w:hAnsi="Times New Roman" w:cs="Times New Roman"/>
-          <w:sz w:val="28"/>
-          <w:szCs w:val="28"/>
-        </w:rPr>
-        <w:t xml:space="preserve"> estimate time for data generating. </w:t>
+        <w:t xml:space="preserve">Data was generated and time was measured. Now we are able to estimate time for data generating. </w:t>
       </w:r>
       <w:r>
         <w:rPr>
@@ -273,18 +255,8 @@
           <w:sz w:val="28"/>
           <w:szCs w:val="28"/>
         </w:rPr>
-        <w:t xml:space="preserve">think Time </w:t>
-      </w:r>
-      <w:proofErr w:type="gramStart"/>
-      <w:r>
-        <w:rPr>
-          <w:rFonts w:ascii="Times New Roman" w:hAnsi="Times New Roman" w:cs="Times New Roman"/>
-          <w:sz w:val="28"/>
-          <w:szCs w:val="28"/>
-        </w:rPr>
-        <w:t>simulation</w:t>
-      </w:r>
-      <w:proofErr w:type="gramEnd"/>
+        <w:t>think Time simulation</w:t>
+      </w:r>
       <w:r>
         <w:rPr>
           <w:rFonts w:ascii="Times New Roman" w:hAnsi="Times New Roman" w:cs="Times New Roman"/>
@@ -325,7 +297,6 @@
         </w:rPr>
         <w:t xml:space="preserve"> </w:t>
       </w:r>
-      <w:proofErr w:type="spellStart"/>
       <w:r>
         <w:rPr>
           <w:rFonts w:ascii="Times New Roman" w:hAnsi="Times New Roman" w:cs="Times New Roman"/>
@@ -334,7 +305,6 @@
         </w:rPr>
         <w:t>ms</w:t>
       </w:r>
-      <w:proofErr w:type="spellEnd"/>
       <w:r>
         <w:rPr>
           <w:rFonts w:ascii="Times New Roman" w:hAnsi="Times New Roman" w:cs="Times New Roman"/>
@@ -367,8 +337,6 @@
         </w:rPr>
         <w:t xml:space="preserve"> </w:t>
       </w:r>
-      <w:bookmarkStart w:id="0" w:name="_GoBack"/>
-      <w:bookmarkEnd w:id="0"/>
       <w:r>
         <w:rPr>
           <w:rFonts w:ascii="Times New Roman" w:hAnsi="Times New Roman" w:cs="Times New Roman"/>
@@ -1074,40 +1042,23 @@
           <w:szCs w:val="28"/>
           <w:shd w:val="clear" w:color="auto" w:fill="FFFFFF"/>
         </w:rPr>
-        <w:t xml:space="preserve"> (</w:t>
-      </w:r>
-      <w:r>
+        <w:t xml:space="preserve"> (20 sec)</w:t>
+      </w:r>
+    </w:p>
+    <w:p>
+      <w:pPr>
+        <w:jc w:val="center"/>
         <w:rPr>
           <w:rFonts w:ascii="Times New Roman" w:hAnsi="Times New Roman" w:cs="Times New Roman"/>
           <w:sz w:val="28"/>
           <w:szCs w:val="28"/>
           <w:shd w:val="clear" w:color="auto" w:fill="FFFFFF"/>
         </w:rPr>
-        <w:t>20</w:t>
-      </w:r>
-      <w:r>
-        <w:rPr>
-          <w:rFonts w:ascii="Times New Roman" w:hAnsi="Times New Roman" w:cs="Times New Roman"/>
-          <w:sz w:val="28"/>
-          <w:szCs w:val="28"/>
-          <w:shd w:val="clear" w:color="auto" w:fill="FFFFFF"/>
-        </w:rPr>
-        <w:t xml:space="preserve"> sec)</w:t>
-      </w:r>
-    </w:p>
-    <w:p>
-      <w:pPr>
-        <w:jc w:val="center"/>
-        <w:rPr>
-          <w:rFonts w:ascii="Times New Roman" w:hAnsi="Times New Roman" w:cs="Times New Roman"/>
-          <w:sz w:val="28"/>
-          <w:szCs w:val="28"/>
-          <w:shd w:val="clear" w:color="auto" w:fill="FFFFFF"/>
-        </w:rPr>
-      </w:pPr>
-      <w:r>
-        <w:rPr>
-          <w:rFonts w:ascii="Times New Roman" w:hAnsi="Times New Roman" w:cs="Times New Roman"/>
+      </w:pPr>
+      <w:r>
+        <w:rPr>
+          <w:rFonts w:ascii="Times New Roman" w:hAnsi="Times New Roman" w:cs="Times New Roman"/>
+          <w:noProof/>
           <w:sz w:val="28"/>
           <w:szCs w:val="28"/>
           <w:shd w:val="clear" w:color="auto" w:fill="FFFFFF"/>
@@ -1359,39 +1310,22 @@
           <w:szCs w:val="28"/>
           <w:shd w:val="clear" w:color="auto" w:fill="FFFFFF"/>
         </w:rPr>
-        <w:t xml:space="preserve"> (</w:t>
-      </w:r>
-      <w:r>
+        <w:t xml:space="preserve"> (2 min 23 sec)</w:t>
+      </w:r>
+    </w:p>
+    <w:p>
+      <w:pPr>
         <w:rPr>
           <w:rFonts w:ascii="Times New Roman" w:hAnsi="Times New Roman" w:cs="Times New Roman"/>
           <w:sz w:val="28"/>
           <w:szCs w:val="28"/>
           <w:shd w:val="clear" w:color="auto" w:fill="FFFFFF"/>
         </w:rPr>
-        <w:t>2 min 23</w:t>
-      </w:r>
-      <w:r>
-        <w:rPr>
-          <w:rFonts w:ascii="Times New Roman" w:hAnsi="Times New Roman" w:cs="Times New Roman"/>
-          <w:sz w:val="28"/>
-          <w:szCs w:val="28"/>
-          <w:shd w:val="clear" w:color="auto" w:fill="FFFFFF"/>
-        </w:rPr>
-        <w:t xml:space="preserve"> sec)</w:t>
-      </w:r>
-    </w:p>
-    <w:p>
-      <w:pPr>
-        <w:rPr>
-          <w:rFonts w:ascii="Times New Roman" w:hAnsi="Times New Roman" w:cs="Times New Roman"/>
-          <w:sz w:val="28"/>
-          <w:szCs w:val="28"/>
-          <w:shd w:val="clear" w:color="auto" w:fill="FFFFFF"/>
-        </w:rPr>
-      </w:pPr>
-      <w:r>
-        <w:rPr>
-          <w:rFonts w:ascii="Times New Roman" w:hAnsi="Times New Roman" w:cs="Times New Roman"/>
+      </w:pPr>
+      <w:r>
+        <w:rPr>
+          <w:rFonts w:ascii="Times New Roman" w:hAnsi="Times New Roman" w:cs="Times New Roman"/>
+          <w:noProof/>
           <w:sz w:val="28"/>
           <w:szCs w:val="28"/>
           <w:shd w:val="clear" w:color="auto" w:fill="FFFFFF"/>
@@ -1704,6 +1638,7 @@
       <w:r>
         <w:rPr>
           <w:rFonts w:ascii="Times New Roman" w:hAnsi="Times New Roman" w:cs="Times New Roman"/>
+          <w:noProof/>
           <w:sz w:val="28"/>
           <w:szCs w:val="28"/>
           <w:shd w:val="clear" w:color="auto" w:fill="FFFFFF"/>
@@ -1941,6 +1876,7 @@
       <w:r>
         <w:rPr>
           <w:rFonts w:ascii="Times New Roman" w:hAnsi="Times New Roman" w:cs="Times New Roman"/>
+          <w:noProof/>
           <w:sz w:val="28"/>
           <w:szCs w:val="28"/>
         </w:rPr>
@@ -2174,71 +2110,7 @@
           <w:szCs w:val="28"/>
         </w:rPr>
         <w:lastRenderedPageBreak/>
-        <w:t xml:space="preserve">Generating </w:t>
-      </w:r>
-      <w:r>
-        <w:rPr>
-          <w:rFonts w:ascii="Times New Roman" w:hAnsi="Times New Roman" w:cs="Times New Roman"/>
-          <w:sz w:val="28"/>
-          <w:szCs w:val="28"/>
-        </w:rPr>
-        <w:t>1004</w:t>
-      </w:r>
-      <w:r>
-        <w:rPr>
-          <w:rFonts w:ascii="Times New Roman" w:hAnsi="Times New Roman" w:cs="Times New Roman"/>
-          <w:sz w:val="28"/>
-          <w:szCs w:val="28"/>
-        </w:rPr>
-        <w:t xml:space="preserve"> posts with total timers </w:t>
-      </w:r>
-      <w:r>
-        <w:rPr>
-          <w:rFonts w:ascii="Times New Roman" w:hAnsi="Times New Roman" w:cs="Times New Roman"/>
-          <w:sz w:val="28"/>
-          <w:szCs w:val="28"/>
-        </w:rPr>
-        <w:t>600ms</w:t>
-      </w:r>
-      <w:r>
-        <w:rPr>
-          <w:rFonts w:ascii="Times New Roman" w:hAnsi="Times New Roman" w:cs="Times New Roman"/>
-          <w:sz w:val="28"/>
-          <w:szCs w:val="28"/>
-        </w:rPr>
-        <w:t xml:space="preserve"> sec in post operation (</w:t>
-      </w:r>
-      <w:r>
-        <w:rPr>
-          <w:rFonts w:ascii="Times New Roman" w:hAnsi="Times New Roman" w:cs="Times New Roman"/>
-          <w:sz w:val="28"/>
-          <w:szCs w:val="28"/>
-        </w:rPr>
-        <w:t>06</w:t>
-      </w:r>
-      <w:r>
-        <w:rPr>
-          <w:rFonts w:ascii="Times New Roman" w:hAnsi="Times New Roman" w:cs="Times New Roman"/>
-          <w:sz w:val="28"/>
-          <w:szCs w:val="28"/>
-        </w:rPr>
-        <w:t xml:space="preserve"> min </w:t>
-      </w:r>
-      <w:r>
-        <w:rPr>
-          <w:rFonts w:ascii="Times New Roman" w:hAnsi="Times New Roman" w:cs="Times New Roman"/>
-          <w:sz w:val="28"/>
-          <w:szCs w:val="28"/>
-        </w:rPr>
-        <w:t>04</w:t>
-      </w:r>
-      <w:r>
-        <w:rPr>
-          <w:rFonts w:ascii="Times New Roman" w:hAnsi="Times New Roman" w:cs="Times New Roman"/>
-          <w:sz w:val="28"/>
-          <w:szCs w:val="28"/>
-        </w:rPr>
-        <w:t xml:space="preserve"> sec)</w:t>
+        <w:t>Generating 1004 posts with total timers 600ms sec in post operation (06 min 04 sec)</w:t>
       </w:r>
     </w:p>
     <w:p>
@@ -2262,6 +2134,7 @@
       <w:r>
         <w:rPr>
           <w:rFonts w:ascii="Times New Roman" w:hAnsi="Times New Roman" w:cs="Times New Roman"/>
+          <w:noProof/>
           <w:sz w:val="28"/>
           <w:szCs w:val="28"/>
         </w:rPr>
@@ -2494,39 +2367,7 @@
           <w:szCs w:val="28"/>
         </w:rPr>
         <w:lastRenderedPageBreak/>
-        <w:t>Generating 100</w:t>
-      </w:r>
-      <w:r>
-        <w:rPr>
-          <w:rFonts w:ascii="Times New Roman" w:hAnsi="Times New Roman" w:cs="Times New Roman"/>
-          <w:sz w:val="28"/>
-          <w:szCs w:val="28"/>
-        </w:rPr>
-        <w:t>0</w:t>
-      </w:r>
-      <w:r>
-        <w:rPr>
-          <w:rFonts w:ascii="Times New Roman" w:hAnsi="Times New Roman" w:cs="Times New Roman"/>
-          <w:sz w:val="28"/>
-          <w:szCs w:val="28"/>
-        </w:rPr>
-        <w:t xml:space="preserve"> posts with total timers </w:t>
-      </w:r>
-      <w:r>
-        <w:rPr>
-          <w:rFonts w:ascii="Times New Roman" w:hAnsi="Times New Roman" w:cs="Times New Roman"/>
-          <w:sz w:val="28"/>
-          <w:szCs w:val="28"/>
-        </w:rPr>
-        <w:t>100</w:t>
-      </w:r>
-      <w:r>
-        <w:rPr>
-          <w:rFonts w:ascii="Times New Roman" w:hAnsi="Times New Roman" w:cs="Times New Roman"/>
-          <w:sz w:val="28"/>
-          <w:szCs w:val="28"/>
-        </w:rPr>
-        <w:t>ms sec in post operation (0</w:t>
+        <w:t>Generating 1000 posts with total timers 100ms sec in post operation (0</w:t>
       </w:r>
       <w:r>
         <w:rPr>
@@ -2648,6 +2489,7 @@
       <w:r>
         <w:rPr>
           <w:rFonts w:ascii="Times New Roman" w:hAnsi="Times New Roman" w:cs="Times New Roman"/>
+          <w:noProof/>
           <w:sz w:val="28"/>
           <w:szCs w:val="28"/>
         </w:rPr>
@@ -2717,6 +2559,7 @@
       <w:r>
         <w:rPr>
           <w:rFonts w:ascii="Times New Roman" w:hAnsi="Times New Roman" w:cs="Times New Roman"/>
+          <w:noProof/>
           <w:sz w:val="28"/>
           <w:szCs w:val="28"/>
         </w:rPr>
@@ -2745,6 +2588,131 @@
                     <a:xfrm>
                       <a:off x="0" y="0"/>
                       <a:ext cx="5747130" cy="2339075"/>
+                    </a:xfrm>
+                    <a:prstGeom prst="rect">
+                      <a:avLst/>
+                    </a:prstGeom>
+                  </pic:spPr>
+                </pic:pic>
+              </a:graphicData>
+            </a:graphic>
+          </wp:inline>
+        </w:drawing>
+      </w:r>
+    </w:p>
+    <w:p>
+      <w:pPr>
+        <w:jc w:val="center"/>
+        <w:rPr>
+          <w:rFonts w:ascii="Times New Roman" w:hAnsi="Times New Roman" w:cs="Times New Roman"/>
+          <w:sz w:val="28"/>
+          <w:szCs w:val="28"/>
+        </w:rPr>
+      </w:pPr>
+    </w:p>
+    <w:p>
+      <w:pPr>
+        <w:jc w:val="center"/>
+        <w:rPr>
+          <w:rFonts w:ascii="Times New Roman" w:hAnsi="Times New Roman" w:cs="Times New Roman"/>
+          <w:sz w:val="28"/>
+          <w:szCs w:val="28"/>
+        </w:rPr>
+      </w:pPr>
+    </w:p>
+    <w:p>
+      <w:pPr>
+        <w:jc w:val="center"/>
+        <w:rPr>
+          <w:rFonts w:ascii="Times New Roman" w:hAnsi="Times New Roman" w:cs="Times New Roman"/>
+          <w:sz w:val="28"/>
+          <w:szCs w:val="28"/>
+        </w:rPr>
+      </w:pPr>
+    </w:p>
+    <w:p>
+      <w:pPr>
+        <w:rPr>
+          <w:rFonts w:ascii="Times New Roman" w:hAnsi="Times New Roman" w:cs="Times New Roman"/>
+          <w:sz w:val="28"/>
+          <w:szCs w:val="28"/>
+        </w:rPr>
+      </w:pPr>
+      <w:r>
+        <w:rPr>
+          <w:rFonts w:ascii="Times New Roman" w:hAnsi="Times New Roman" w:cs="Times New Roman"/>
+          <w:sz w:val="28"/>
+          <w:szCs w:val="28"/>
+        </w:rPr>
+        <w:t>S</w:t>
+      </w:r>
+      <w:r>
+        <w:rPr>
+          <w:rFonts w:ascii="Times New Roman" w:hAnsi="Times New Roman" w:cs="Times New Roman"/>
+          <w:sz w:val="28"/>
+          <w:szCs w:val="28"/>
+        </w:rPr>
+        <w:t>ystem recovery after generating 2000 posts</w:t>
+      </w:r>
+      <w:r>
+        <w:rPr>
+          <w:rFonts w:ascii="Times New Roman" w:hAnsi="Times New Roman" w:cs="Times New Roman"/>
+          <w:sz w:val="28"/>
+          <w:szCs w:val="28"/>
+        </w:rPr>
+        <w:t xml:space="preserve"> (the </w:t>
+      </w:r>
+      <w:bookmarkStart w:id="0" w:name="_GoBack"/>
+      <w:bookmarkEnd w:id="0"/>
+      <w:r>
+        <w:rPr>
+          <w:rFonts w:ascii="Times New Roman" w:hAnsi="Times New Roman" w:cs="Times New Roman"/>
+          <w:sz w:val="28"/>
+          <w:szCs w:val="28"/>
+        </w:rPr>
+        <w:t>end of test 13.46.10)</w:t>
+      </w:r>
+    </w:p>
+    <w:p>
+      <w:pPr>
+        <w:jc w:val="center"/>
+        <w:rPr>
+          <w:rFonts w:ascii="Times New Roman" w:hAnsi="Times New Roman" w:cs="Times New Roman"/>
+          <w:sz w:val="28"/>
+          <w:szCs w:val="28"/>
+        </w:rPr>
+      </w:pPr>
+      <w:r>
+        <w:rPr>
+          <w:rFonts w:ascii="Times New Roman" w:hAnsi="Times New Roman" w:cs="Times New Roman"/>
+          <w:sz w:val="28"/>
+          <w:szCs w:val="28"/>
+        </w:rPr>
+        <w:drawing>
+          <wp:inline distT="0" distB="0" distL="0" distR="0" wp14:anchorId="3157DF99" wp14:editId="774B5B0B">
+            <wp:extent cx="6332855" cy="2720340"/>
+            <wp:effectExtent l="0" t="0" r="0" b="3810"/>
+            <wp:docPr id="10" name="Picture 10"/>
+            <wp:cNvGraphicFramePr>
+              <a:graphicFrameLocks xmlns:a="http://schemas.openxmlformats.org/drawingml/2006/main" noChangeAspect="1"/>
+            </wp:cNvGraphicFramePr>
+            <a:graphic xmlns:a="http://schemas.openxmlformats.org/drawingml/2006/main">
+              <a:graphicData uri="http://schemas.openxmlformats.org/drawingml/2006/picture">
+                <pic:pic xmlns:pic="http://schemas.openxmlformats.org/drawingml/2006/picture">
+                  <pic:nvPicPr>
+                    <pic:cNvPr id="1" name=""/>
+                    <pic:cNvPicPr/>
+                  </pic:nvPicPr>
+                  <pic:blipFill>
+                    <a:blip r:embed="rId30"/>
+                    <a:stretch>
+                      <a:fillRect/>
+                    </a:stretch>
+                  </pic:blipFill>
+                  <pic:spPr>
+                    <a:xfrm>
+                      <a:off x="0" y="0"/>
+                      <a:ext cx="6332855" cy="2720340"/>
                     </a:xfrm>
                     <a:prstGeom prst="rect">
                       <a:avLst/>
@@ -6568,7 +6536,7 @@
 </file>
 
 <file path=customXml/itemProps1.xml><?xml version="1.0" encoding="utf-8"?>
-<ds:datastoreItem xmlns:ds="http://schemas.openxmlformats.org/officeDocument/2006/customXml" ds:itemID="{0ABF9890-DD4F-4F8E-9C5E-E7AA32A2BC43}">
+<ds:datastoreItem xmlns:ds="http://schemas.openxmlformats.org/officeDocument/2006/customXml" ds:itemID="{B29A50C4-69FD-4D2C-8D1B-68E79899D339}">
   <ds:schemaRefs>
     <ds:schemaRef ds:uri="http://schemas.openxmlformats.org/officeDocument/2006/bibliography"/>
   </ds:schemaRefs>

</xml_diff>